<commit_message>
Updated 3rd week documents
</commit_message>
<xml_diff>
--- a/documents/Tuan3 - Mo ta lop hoc TA giao tiep & anh xa vao he thong.docx
+++ b/documents/Tuan3 - Mo ta lop hoc TA giao tiep & anh xa vao he thong.docx
@@ -17,6 +17,7 @@
       <w:pPr>
         <w:shd w:val="clear" w:color="auto" w:fill="FFFFFF"/>
         <w:spacing w:after="0" w:line="240" w:lineRule="auto"/>
+        <w:jc w:val="center"/>
         <w:rPr>
           <w:rFonts w:ascii="Times New Roman" w:eastAsia="Times New Roman" w:hAnsi="Times New Roman" w:cs="Times New Roman"/>
           <w:b/>
@@ -31,51 +32,14 @@
           <w:sz w:val="26"/>
           <w:szCs w:val="26"/>
         </w:rPr>
-        <w:t>Phòng học và các thiết bị cần thiết</w:t>
-      </w:r>
-    </w:p>
-    <w:p>
-      <w:pPr>
-        <w:shd w:val="clear" w:color="auto" w:fill="FFFFFF"/>
-        <w:spacing w:after="0" w:line="240" w:lineRule="auto"/>
-        <w:rPr>
-          <w:rFonts w:ascii="Times New Roman" w:eastAsia="Times New Roman" w:hAnsi="Times New Roman" w:cs="Times New Roman"/>
-          <w:sz w:val="26"/>
-          <w:szCs w:val="26"/>
-        </w:rPr>
-      </w:pPr>
-      <w:r>
-        <w:rPr>
-          <w:rFonts w:ascii="Times New Roman" w:eastAsia="Times New Roman" w:hAnsi="Times New Roman" w:cs="Times New Roman"/>
-          <w:sz w:val="26"/>
-          <w:szCs w:val="26"/>
-        </w:rPr>
-        <w:t xml:space="preserve">Một lớp luyện thi TOIEC truyền thống, ta sẽ thấy lớp học cần phải có một phòng học đủ rộng để chứa được tất cả học viên và giáo viên của lớp đó. Bàn, ghế giúp cho học viên và giáo viên có thể duy trì được nhịp độ trong suốt quá trình học. </w:t>
-      </w:r>
-      <w:r>
-        <w:rPr>
-          <w:rFonts w:ascii="Times New Roman" w:eastAsia="Times New Roman" w:hAnsi="Times New Roman" w:cs="Times New Roman"/>
-          <w:sz w:val="26"/>
-          <w:szCs w:val="26"/>
-        </w:rPr>
-        <w:t xml:space="preserve">Bảng trắng (hoặc đen) để giáo viên và học viên ghi chú lại những kiến thức cần nhớ, giáo viên chữa bài cho học viên, học viên ghi bài làm của mình lên bảng để mọi người góp ý. Máy chiếu để trình trình chiếu tài liệu để tất cả mọi người cùng theo dõi. </w:t>
-      </w:r>
-    </w:p>
-    <w:p>
-      <w:pPr>
-        <w:shd w:val="clear" w:color="auto" w:fill="FFFFFF"/>
-        <w:spacing w:after="0" w:line="240" w:lineRule="auto"/>
-        <w:rPr>
-          <w:rFonts w:ascii="Times New Roman" w:eastAsia="Times New Roman" w:hAnsi="Times New Roman" w:cs="Times New Roman"/>
-          <w:sz w:val="26"/>
-          <w:szCs w:val="26"/>
-        </w:rPr>
-      </w:pPr>
-    </w:p>
-    <w:p>
-      <w:pPr>
-        <w:shd w:val="clear" w:color="auto" w:fill="FFFFFF"/>
-        <w:spacing w:after="0" w:line="240" w:lineRule="auto"/>
+        <w:t>MÔ TẢ MỘT LỚP HỌC TIẾNG ANH GIAO TIẾP</w:t>
+      </w:r>
+    </w:p>
+    <w:p>
+      <w:pPr>
+        <w:shd w:val="clear" w:color="auto" w:fill="FFFFFF"/>
+        <w:spacing w:after="0" w:line="240" w:lineRule="auto"/>
+        <w:jc w:val="center"/>
         <w:rPr>
           <w:rFonts w:ascii="Times New Roman" w:eastAsia="Times New Roman" w:hAnsi="Times New Roman" w:cs="Times New Roman"/>
           <w:b/>
@@ -83,57 +47,38 @@
           <w:szCs w:val="26"/>
         </w:rPr>
       </w:pPr>
-      <w:r>
+    </w:p>
+    <w:p>
+      <w:pPr>
+        <w:shd w:val="clear" w:color="auto" w:fill="FFFFFF"/>
+        <w:spacing w:after="0" w:line="240" w:lineRule="auto"/>
         <w:rPr>
           <w:rFonts w:ascii="Times New Roman" w:eastAsia="Times New Roman" w:hAnsi="Times New Roman" w:cs="Times New Roman"/>
           <w:b/>
           <w:sz w:val="26"/>
           <w:szCs w:val="26"/>
         </w:rPr>
-        <w:t>Tài liệu học tập</w:t>
-      </w:r>
-    </w:p>
-    <w:p>
-      <w:pPr>
-        <w:shd w:val="clear" w:color="auto" w:fill="FFFFFF"/>
-        <w:spacing w:after="0" w:line="240" w:lineRule="auto"/>
-        <w:rPr>
-          <w:rFonts w:ascii="Times New Roman" w:eastAsia="Times New Roman" w:hAnsi="Times New Roman" w:cs="Times New Roman"/>
-          <w:sz w:val="26"/>
-          <w:szCs w:val="26"/>
-        </w:rPr>
-      </w:pPr>
-      <w:r>
-        <w:rPr>
-          <w:rFonts w:ascii="Times New Roman" w:eastAsia="Times New Roman" w:hAnsi="Times New Roman" w:cs="Times New Roman"/>
-          <w:sz w:val="26"/>
-          <w:szCs w:val="26"/>
-        </w:rPr>
-        <w:t xml:space="preserve">Khi bước vào giải một đề thi TOIEC mới, tất cả các học viên phải chuẩn bị sẵn đề thi để tiện theo dõi và ghi chú, nếu học viên mới thì có thể yêu cầu giáo viên cung cấp tài liệu cho mình. </w:t>
-      </w:r>
-    </w:p>
-    <w:p>
-      <w:pPr>
-        <w:shd w:val="clear" w:color="auto" w:fill="FFFFFF"/>
-        <w:spacing w:after="0" w:line="240" w:lineRule="auto"/>
-        <w:rPr>
-          <w:rFonts w:ascii="Times New Roman" w:eastAsia="Times New Roman" w:hAnsi="Times New Roman" w:cs="Times New Roman"/>
-          <w:sz w:val="26"/>
-          <w:szCs w:val="26"/>
-        </w:rPr>
-      </w:pPr>
-    </w:p>
-    <w:p>
-      <w:pPr>
-        <w:shd w:val="clear" w:color="auto" w:fill="FFFFFF"/>
-        <w:spacing w:after="0" w:line="240" w:lineRule="auto"/>
+      </w:pPr>
+    </w:p>
+    <w:p>
+      <w:pPr>
+        <w:shd w:val="clear" w:color="auto" w:fill="FFFFFF"/>
+        <w:spacing w:after="0" w:line="240" w:lineRule="auto"/>
+        <w:rPr>
+          <w:rFonts w:ascii="Times New Roman" w:eastAsia="Times New Roman" w:hAnsi="Times New Roman" w:cs="Times New Roman"/>
+          <w:sz w:val="26"/>
+          <w:szCs w:val="26"/>
+        </w:rPr>
+      </w:pPr>
+      <w:r>
         <w:rPr>
           <w:rFonts w:ascii="Times New Roman" w:eastAsia="Times New Roman" w:hAnsi="Times New Roman" w:cs="Times New Roman"/>
           <w:b/>
           <w:sz w:val="26"/>
           <w:szCs w:val="26"/>
         </w:rPr>
-      </w:pPr>
+        <w:t>Đối tượng</w:t>
+      </w:r>
       <w:r>
         <w:rPr>
           <w:rFonts w:ascii="Times New Roman" w:eastAsia="Times New Roman" w:hAnsi="Times New Roman" w:cs="Times New Roman"/>
@@ -141,65 +86,54 @@
           <w:sz w:val="26"/>
           <w:szCs w:val="26"/>
         </w:rPr>
-        <w:t>Tương tác trong lớp học</w:t>
-      </w:r>
-    </w:p>
-    <w:p>
-      <w:pPr>
-        <w:shd w:val="clear" w:color="auto" w:fill="FFFFFF"/>
-        <w:spacing w:after="0" w:line="240" w:lineRule="auto"/>
-        <w:rPr>
-          <w:rFonts w:ascii="Times New Roman" w:eastAsia="Times New Roman" w:hAnsi="Times New Roman" w:cs="Times New Roman"/>
-          <w:sz w:val="26"/>
-          <w:szCs w:val="26"/>
-        </w:rPr>
-      </w:pPr>
-      <w:r>
-        <w:rPr>
-          <w:rFonts w:ascii="Times New Roman" w:eastAsia="Times New Roman" w:hAnsi="Times New Roman" w:cs="Times New Roman"/>
-          <w:sz w:val="26"/>
-          <w:szCs w:val="26"/>
-        </w:rPr>
-        <w:t>Tất cả mọi người có thể tương tác trực tiếp với nhau để buổi học đạt hiệu quả cao nhất: giá</w:t>
-      </w:r>
-      <w:r>
-        <w:rPr>
-          <w:rFonts w:ascii="Times New Roman" w:eastAsia="Times New Roman" w:hAnsi="Times New Roman" w:cs="Times New Roman"/>
-          <w:sz w:val="26"/>
-          <w:szCs w:val="26"/>
-        </w:rPr>
-        <w:t xml:space="preserve"> </w:t>
-      </w:r>
-      <w:r>
-        <w:rPr>
-          <w:rFonts w:ascii="Times New Roman" w:eastAsia="Times New Roman" w:hAnsi="Times New Roman" w:cs="Times New Roman"/>
-          <w:sz w:val="26"/>
-          <w:szCs w:val="26"/>
-        </w:rPr>
-        <w:t>o viên giảng giải các kiến thức xoay quanh bài học, học viên có thể trao đổi ngay với giáo viên hay với các bạn trong phòng về những gì mình thắc mắc. Thắc mắc được giải quyết kịp thời giúp học viên nắm chắc kiến thức hơn.</w:t>
-      </w:r>
-    </w:p>
-    <w:p>
-      <w:pPr>
-        <w:shd w:val="clear" w:color="auto" w:fill="FFFFFF"/>
-        <w:spacing w:after="0" w:line="240" w:lineRule="auto"/>
-        <w:rPr>
-          <w:rFonts w:ascii="Times New Roman" w:eastAsia="Times New Roman" w:hAnsi="Times New Roman" w:cs="Times New Roman"/>
-          <w:sz w:val="26"/>
-          <w:szCs w:val="26"/>
-        </w:rPr>
-      </w:pPr>
-    </w:p>
-    <w:p>
-      <w:pPr>
-        <w:shd w:val="clear" w:color="auto" w:fill="FFFFFF"/>
-        <w:spacing w:after="0" w:line="240" w:lineRule="auto"/>
+        <w:t xml:space="preserve"> tham gia</w:t>
+      </w:r>
+      <w:r>
         <w:rPr>
           <w:rFonts w:ascii="Times New Roman" w:eastAsia="Times New Roman" w:hAnsi="Times New Roman" w:cs="Times New Roman"/>
           <w:b/>
           <w:sz w:val="26"/>
           <w:szCs w:val="26"/>
         </w:rPr>
+        <w:t>:</w:t>
+      </w:r>
+      <w:r>
+        <w:rPr>
+          <w:rFonts w:ascii="Times New Roman" w:eastAsia="Times New Roman" w:hAnsi="Times New Roman" w:cs="Times New Roman"/>
+          <w:sz w:val="26"/>
+          <w:szCs w:val="26"/>
+        </w:rPr>
+        <w:t xml:space="preserve"> giáo viên,</w:t>
+      </w:r>
+      <w:r>
+        <w:rPr>
+          <w:rFonts w:ascii="Times New Roman" w:eastAsia="Times New Roman" w:hAnsi="Times New Roman" w:cs="Times New Roman"/>
+          <w:sz w:val="26"/>
+          <w:szCs w:val="26"/>
+        </w:rPr>
+        <w:t xml:space="preserve"> học viên</w:t>
+      </w:r>
+    </w:p>
+    <w:p>
+      <w:pPr>
+        <w:shd w:val="clear" w:color="auto" w:fill="FFFFFF"/>
+        <w:spacing w:after="0" w:line="240" w:lineRule="auto"/>
+        <w:rPr>
+          <w:rFonts w:ascii="Times New Roman" w:eastAsia="Times New Roman" w:hAnsi="Times New Roman" w:cs="Times New Roman"/>
+          <w:sz w:val="26"/>
+          <w:szCs w:val="26"/>
+        </w:rPr>
+      </w:pPr>
+    </w:p>
+    <w:p>
+      <w:pPr>
+        <w:shd w:val="clear" w:color="auto" w:fill="FFFFFF"/>
+        <w:spacing w:after="0" w:line="240" w:lineRule="auto"/>
+        <w:rPr>
+          <w:rFonts w:ascii="Times New Roman" w:eastAsia="Times New Roman" w:hAnsi="Times New Roman" w:cs="Times New Roman"/>
+          <w:sz w:val="26"/>
+          <w:szCs w:val="26"/>
+        </w:rPr>
       </w:pPr>
       <w:r>
         <w:rPr>
@@ -208,234 +142,6 @@
           <w:sz w:val="26"/>
           <w:szCs w:val="26"/>
         </w:rPr>
-        <w:t>Kiểm tra kiến thức</w:t>
-      </w:r>
-    </w:p>
-    <w:p>
-      <w:pPr>
-        <w:shd w:val="clear" w:color="auto" w:fill="FFFFFF"/>
-        <w:spacing w:after="0" w:line="240" w:lineRule="auto"/>
-        <w:rPr>
-          <w:rFonts w:ascii="Times New Roman" w:eastAsia="Times New Roman" w:hAnsi="Times New Roman" w:cs="Times New Roman"/>
-          <w:sz w:val="26"/>
-          <w:szCs w:val="26"/>
-        </w:rPr>
-      </w:pPr>
-      <w:r>
-        <w:rPr>
-          <w:rFonts w:ascii="Times New Roman" w:eastAsia="Times New Roman" w:hAnsi="Times New Roman" w:cs="Times New Roman"/>
-          <w:sz w:val="26"/>
-          <w:szCs w:val="26"/>
-        </w:rPr>
-        <w:t>Sau một thời gian dạy và học, giáo viên muốn biết tình hình học tập của học viên như thế nào? Giáo viên sẽ chuẩn bị một bài kiểm tra ngắn để học viên làm và chữa bài trực tiếp tại lớp. Thông qua kết quả của bài kiểm tra, giáo viên phần nào nắm được tình hình học tập của học viên và đưa ra hướng điều chỉnh phù hợp.</w:t>
-      </w:r>
-    </w:p>
-    <w:p>
-      <w:pPr>
-        <w:shd w:val="clear" w:color="auto" w:fill="FFFFFF"/>
-        <w:spacing w:after="0" w:line="240" w:lineRule="auto"/>
-        <w:rPr>
-          <w:rFonts w:ascii="Times New Roman" w:eastAsia="Times New Roman" w:hAnsi="Times New Roman" w:cs="Times New Roman"/>
-          <w:sz w:val="26"/>
-          <w:szCs w:val="26"/>
-        </w:rPr>
-      </w:pPr>
-    </w:p>
-    <w:p>
-      <w:pPr>
-        <w:shd w:val="clear" w:color="auto" w:fill="FFFFFF"/>
-        <w:spacing w:after="0" w:line="240" w:lineRule="auto"/>
-        <w:rPr>
-          <w:rFonts w:ascii="Times New Roman" w:eastAsia="Times New Roman" w:hAnsi="Times New Roman" w:cs="Times New Roman"/>
-          <w:b/>
-          <w:sz w:val="26"/>
-          <w:szCs w:val="26"/>
-        </w:rPr>
-      </w:pPr>
-      <w:r>
-        <w:rPr>
-          <w:rFonts w:ascii="Times New Roman" w:eastAsia="Times New Roman" w:hAnsi="Times New Roman" w:cs="Times New Roman"/>
-          <w:b/>
-          <w:sz w:val="26"/>
-          <w:szCs w:val="26"/>
-        </w:rPr>
-        <w:t>Lên thời khóa biểu</w:t>
-      </w:r>
-    </w:p>
-    <w:p>
-      <w:pPr>
-        <w:shd w:val="clear" w:color="auto" w:fill="FFFFFF"/>
-        <w:spacing w:after="0" w:line="240" w:lineRule="auto"/>
-        <w:rPr>
-          <w:rFonts w:ascii="Times New Roman" w:eastAsia="Times New Roman" w:hAnsi="Times New Roman" w:cs="Times New Roman"/>
-          <w:sz w:val="26"/>
-          <w:szCs w:val="26"/>
-        </w:rPr>
-      </w:pPr>
-      <w:r>
-        <w:rPr>
-          <w:rFonts w:ascii="Times New Roman" w:eastAsia="Times New Roman" w:hAnsi="Times New Roman" w:cs="Times New Roman"/>
-          <w:sz w:val="26"/>
-          <w:szCs w:val="26"/>
-        </w:rPr>
-        <w:t>Để việc học tập diễn ra suôn sẻ, giáo viên và học viên phải thỏa thuận một thời khóa biểu hợp lý, địa điểm và các tài liệu cần thiết.</w:t>
-      </w:r>
-      <w:r>
-        <w:rPr>
-          <w:rFonts w:ascii="Times New Roman" w:eastAsia="Times New Roman" w:hAnsi="Times New Roman" w:cs="Times New Roman"/>
-          <w:sz w:val="26"/>
-          <w:szCs w:val="26"/>
-        </w:rPr>
-        <w:t xml:space="preserve"> Giáo viên, học viên phải mất một khoảng thời gian để di chuyển đến nơi học và rời nơi học trở về nhà. Nếu nhà xa thì khoảng thời gian tiêu tốn cho việc đi lại là rất nhiều.</w:t>
-      </w:r>
-    </w:p>
-    <w:p>
-      <w:pPr>
-        <w:rPr>
-          <w:rFonts w:ascii="Times New Roman" w:eastAsia="Times New Roman" w:hAnsi="Times New Roman" w:cs="Times New Roman"/>
-          <w:sz w:val="26"/>
-          <w:szCs w:val="26"/>
-        </w:rPr>
-      </w:pPr>
-      <w:r>
-        <w:rPr>
-          <w:rFonts w:ascii="Times New Roman" w:eastAsia="Times New Roman" w:hAnsi="Times New Roman" w:cs="Times New Roman"/>
-          <w:sz w:val="26"/>
-          <w:szCs w:val="26"/>
-        </w:rPr>
-        <w:br w:type="page"/>
-      </w:r>
-    </w:p>
-    <w:p>
-      <w:pPr>
-        <w:shd w:val="clear" w:color="auto" w:fill="FFFFFF"/>
-        <w:spacing w:after="0" w:line="240" w:lineRule="auto"/>
-        <w:jc w:val="center"/>
-        <w:rPr>
-          <w:rFonts w:ascii="Times New Roman" w:eastAsia="Times New Roman" w:hAnsi="Times New Roman" w:cs="Times New Roman"/>
-          <w:b/>
-          <w:sz w:val="26"/>
-          <w:szCs w:val="26"/>
-        </w:rPr>
-      </w:pPr>
-      <w:r>
-        <w:rPr>
-          <w:rFonts w:ascii="Times New Roman" w:eastAsia="Times New Roman" w:hAnsi="Times New Roman" w:cs="Times New Roman"/>
-          <w:b/>
-          <w:sz w:val="26"/>
-          <w:szCs w:val="26"/>
-        </w:rPr>
-        <w:lastRenderedPageBreak/>
-        <w:t>MÔ TẢ MỘT LỚP HỌC TIẾNG ANH GIAO TIẾP</w:t>
-      </w:r>
-    </w:p>
-    <w:p>
-      <w:pPr>
-        <w:shd w:val="clear" w:color="auto" w:fill="FFFFFF"/>
-        <w:spacing w:after="0" w:line="240" w:lineRule="auto"/>
-        <w:jc w:val="center"/>
-        <w:rPr>
-          <w:rFonts w:ascii="Times New Roman" w:eastAsia="Times New Roman" w:hAnsi="Times New Roman" w:cs="Times New Roman"/>
-          <w:b/>
-          <w:sz w:val="26"/>
-          <w:szCs w:val="26"/>
-        </w:rPr>
-      </w:pPr>
-    </w:p>
-    <w:p>
-      <w:pPr>
-        <w:shd w:val="clear" w:color="auto" w:fill="FFFFFF"/>
-        <w:spacing w:after="0" w:line="240" w:lineRule="auto"/>
-        <w:rPr>
-          <w:rFonts w:ascii="Times New Roman" w:eastAsia="Times New Roman" w:hAnsi="Times New Roman" w:cs="Times New Roman"/>
-          <w:b/>
-          <w:sz w:val="26"/>
-          <w:szCs w:val="26"/>
-        </w:rPr>
-      </w:pPr>
-    </w:p>
-    <w:p>
-      <w:pPr>
-        <w:shd w:val="clear" w:color="auto" w:fill="FFFFFF"/>
-        <w:spacing w:after="0" w:line="240" w:lineRule="auto"/>
-        <w:rPr>
-          <w:rFonts w:ascii="Times New Roman" w:eastAsia="Times New Roman" w:hAnsi="Times New Roman" w:cs="Times New Roman"/>
-          <w:sz w:val="26"/>
-          <w:szCs w:val="26"/>
-        </w:rPr>
-      </w:pPr>
-      <w:r>
-        <w:rPr>
-          <w:rFonts w:ascii="Times New Roman" w:eastAsia="Times New Roman" w:hAnsi="Times New Roman" w:cs="Times New Roman"/>
-          <w:b/>
-          <w:sz w:val="26"/>
-          <w:szCs w:val="26"/>
-        </w:rPr>
-        <w:t>Đối tượng</w:t>
-      </w:r>
-      <w:r>
-        <w:rPr>
-          <w:rFonts w:ascii="Times New Roman" w:eastAsia="Times New Roman" w:hAnsi="Times New Roman" w:cs="Times New Roman"/>
-          <w:b/>
-          <w:sz w:val="26"/>
-          <w:szCs w:val="26"/>
-        </w:rPr>
-        <w:t xml:space="preserve"> tham gia</w:t>
-      </w:r>
-      <w:r>
-        <w:rPr>
-          <w:rFonts w:ascii="Times New Roman" w:eastAsia="Times New Roman" w:hAnsi="Times New Roman" w:cs="Times New Roman"/>
-          <w:b/>
-          <w:sz w:val="26"/>
-          <w:szCs w:val="26"/>
-        </w:rPr>
-        <w:t>:</w:t>
-      </w:r>
-      <w:r>
-        <w:rPr>
-          <w:rFonts w:ascii="Times New Roman" w:eastAsia="Times New Roman" w:hAnsi="Times New Roman" w:cs="Times New Roman"/>
-          <w:sz w:val="26"/>
-          <w:szCs w:val="26"/>
-        </w:rPr>
-        <w:t xml:space="preserve"> giáo viên,</w:t>
-      </w:r>
-      <w:r>
-        <w:rPr>
-          <w:rFonts w:ascii="Times New Roman" w:eastAsia="Times New Roman" w:hAnsi="Times New Roman" w:cs="Times New Roman"/>
-          <w:sz w:val="26"/>
-          <w:szCs w:val="26"/>
-        </w:rPr>
-        <w:t xml:space="preserve"> học viên</w:t>
-      </w:r>
-    </w:p>
-    <w:p>
-      <w:pPr>
-        <w:shd w:val="clear" w:color="auto" w:fill="FFFFFF"/>
-        <w:spacing w:after="0" w:line="240" w:lineRule="auto"/>
-        <w:rPr>
-          <w:rFonts w:ascii="Times New Roman" w:eastAsia="Times New Roman" w:hAnsi="Times New Roman" w:cs="Times New Roman"/>
-          <w:sz w:val="26"/>
-          <w:szCs w:val="26"/>
-        </w:rPr>
-      </w:pPr>
-    </w:p>
-    <w:p>
-      <w:pPr>
-        <w:shd w:val="clear" w:color="auto" w:fill="FFFFFF"/>
-        <w:spacing w:after="0" w:line="240" w:lineRule="auto"/>
-        <w:rPr>
-          <w:rFonts w:ascii="Times New Roman" w:eastAsia="Times New Roman" w:hAnsi="Times New Roman" w:cs="Times New Roman"/>
-          <w:sz w:val="26"/>
-          <w:szCs w:val="26"/>
-        </w:rPr>
-      </w:pPr>
-      <w:r>
-        <w:rPr>
-          <w:rFonts w:ascii="Times New Roman" w:eastAsia="Times New Roman" w:hAnsi="Times New Roman" w:cs="Times New Roman"/>
-          <w:b/>
-          <w:sz w:val="26"/>
-          <w:szCs w:val="26"/>
-        </w:rPr>
         <w:t>Mục đích:</w:t>
       </w:r>
       <w:r>
@@ -457,8 +163,6 @@
           <w:szCs w:val="26"/>
         </w:rPr>
       </w:pPr>
-      <w:bookmarkStart w:id="0" w:name="_GoBack"/>
-      <w:bookmarkEnd w:id="0"/>
     </w:p>
     <w:p>
       <w:pPr>
@@ -804,7 +508,15 @@
           <w:sz w:val="26"/>
           <w:szCs w:val="26"/>
         </w:rPr>
-        <w:t xml:space="preserve"> Giáo viên đưa ra chủ đề bài học và giới thiệu cho học viên, </w:t>
+        <w:t xml:space="preserve"> Giáo viên đưa ra chủ đề bài </w:t>
+      </w:r>
+      <w:r>
+        <w:rPr>
+          <w:rFonts w:ascii="Times New Roman" w:eastAsia="Times New Roman" w:hAnsi="Times New Roman" w:cs="Times New Roman"/>
+          <w:sz w:val="26"/>
+          <w:szCs w:val="26"/>
+        </w:rPr>
+        <w:t>học và giới thiệu cho học viên.</w:t>
       </w:r>
     </w:p>
     <w:p>
@@ -900,30 +612,46 @@
           <w:sz w:val="26"/>
           <w:szCs w:val="26"/>
         </w:rPr>
-        <w:t>Giáo viên chú thích lại những kiến thức cần chú ý, kết thúc chủ đề thảo luận và cho đánh giá chung cho các học viên (từ mới, ngữ pháp, phát âm) để học viên chú ý rèn luyện thêm.</w:t>
-      </w:r>
-    </w:p>
-    <w:p>
-      <w:pPr>
-        <w:shd w:val="clear" w:color="auto" w:fill="FFFFFF"/>
-        <w:spacing w:after="0" w:line="240" w:lineRule="auto"/>
-        <w:rPr>
-          <w:rFonts w:ascii="Times New Roman" w:eastAsia="Times New Roman" w:hAnsi="Times New Roman" w:cs="Times New Roman"/>
-          <w:sz w:val="26"/>
-          <w:szCs w:val="26"/>
-        </w:rPr>
-      </w:pPr>
-    </w:p>
-    <w:p>
-      <w:pPr>
-        <w:shd w:val="clear" w:color="auto" w:fill="FFFFFF"/>
-        <w:spacing w:after="0" w:line="240" w:lineRule="auto"/>
+        <w:t>Giáo viên chú thích lại những kiến thức cần chú ý, kết thúc chủ đề thảo luận và cho đánh giá chung cho các học viên (</w:t>
+      </w:r>
+      <w:r>
         <w:rPr>
           <w:rFonts w:ascii="Times New Roman" w:eastAsia="Times New Roman" w:hAnsi="Times New Roman" w:cs="Times New Roman"/>
           <w:b/>
           <w:sz w:val="26"/>
           <w:szCs w:val="26"/>
         </w:rPr>
+        <w:t>từ mới, ngữ pháp, phát âm</w:t>
+      </w:r>
+      <w:r>
+        <w:rPr>
+          <w:rFonts w:ascii="Times New Roman" w:eastAsia="Times New Roman" w:hAnsi="Times New Roman" w:cs="Times New Roman"/>
+          <w:sz w:val="26"/>
+          <w:szCs w:val="26"/>
+        </w:rPr>
+        <w:t>) để học viên chú ý rèn luyện thêm.</w:t>
+      </w:r>
+    </w:p>
+    <w:p>
+      <w:pPr>
+        <w:shd w:val="clear" w:color="auto" w:fill="FFFFFF"/>
+        <w:spacing w:after="0" w:line="240" w:lineRule="auto"/>
+        <w:rPr>
+          <w:rFonts w:ascii="Times New Roman" w:eastAsia="Times New Roman" w:hAnsi="Times New Roman" w:cs="Times New Roman"/>
+          <w:sz w:val="26"/>
+          <w:szCs w:val="26"/>
+        </w:rPr>
+      </w:pPr>
+    </w:p>
+    <w:p>
+      <w:pPr>
+        <w:shd w:val="clear" w:color="auto" w:fill="FFFFFF"/>
+        <w:spacing w:after="0" w:line="240" w:lineRule="auto"/>
+        <w:rPr>
+          <w:rFonts w:ascii="Times New Roman" w:eastAsia="Times New Roman" w:hAnsi="Times New Roman" w:cs="Times New Roman"/>
+          <w:sz w:val="26"/>
+          <w:szCs w:val="26"/>
+        </w:rPr>
       </w:pPr>
       <w:r>
         <w:rPr>
@@ -932,46 +660,88 @@
           <w:sz w:val="26"/>
           <w:szCs w:val="26"/>
         </w:rPr>
-        <w:t xml:space="preserve">Sau buổi học: </w:t>
-      </w:r>
-    </w:p>
-    <w:p>
-      <w:pPr>
-        <w:shd w:val="clear" w:color="auto" w:fill="FFFFFF"/>
-        <w:spacing w:after="0" w:line="240" w:lineRule="auto"/>
-        <w:rPr>
-          <w:rFonts w:ascii="Times New Roman" w:eastAsia="Times New Roman" w:hAnsi="Times New Roman" w:cs="Times New Roman"/>
-          <w:sz w:val="26"/>
-          <w:szCs w:val="26"/>
-        </w:rPr>
-      </w:pPr>
-    </w:p>
-    <w:p>
-      <w:pPr>
-        <w:shd w:val="clear" w:color="auto" w:fill="FFFFFF"/>
-        <w:spacing w:after="0" w:line="240" w:lineRule="auto"/>
-        <w:rPr>
-          <w:rFonts w:ascii="Times New Roman" w:eastAsia="Times New Roman" w:hAnsi="Times New Roman" w:cs="Times New Roman"/>
-          <w:sz w:val="26"/>
-          <w:szCs w:val="26"/>
-        </w:rPr>
-      </w:pPr>
-    </w:p>
-    <w:p>
-      <w:pPr>
-        <w:shd w:val="clear" w:color="auto" w:fill="FFFFFF"/>
-        <w:spacing w:after="0" w:line="240" w:lineRule="auto"/>
-        <w:rPr>
-          <w:rFonts w:ascii="Times New Roman" w:eastAsia="Times New Roman" w:hAnsi="Times New Roman" w:cs="Times New Roman"/>
-          <w:sz w:val="26"/>
-          <w:szCs w:val="26"/>
-        </w:rPr>
-      </w:pPr>
-    </w:p>
-    <w:p>
-      <w:pPr>
-        <w:shd w:val="clear" w:color="auto" w:fill="FFFFFF"/>
-        <w:spacing w:after="0" w:line="240" w:lineRule="auto"/>
+        <w:t>Sau buổi học:</w:t>
+      </w:r>
+      <w:r>
+        <w:rPr>
+          <w:rFonts w:ascii="Times New Roman" w:eastAsia="Times New Roman" w:hAnsi="Times New Roman" w:cs="Times New Roman"/>
+          <w:sz w:val="26"/>
+          <w:szCs w:val="26"/>
+        </w:rPr>
+        <w:t xml:space="preserve"> học viên tự rèn luyện phát âm, tập nói thật nhiều để tăng cường khả năng phản xạ trong giao tiếp và nhớ được nhiều từ mới hơn. Học viên có thể xem lại các tài liệu liên quan, tập nghe các đoạn hội thoại, nghe người đọc mẫu rồi đọc theo, tập phát âm cho đúng vần, từ, sau đó là ghép câu. Ngoài ra, học viên cũng có thể xem phim, nghe bài hát, đọc báo tiếng Anh. Hoặc học viên có thể giao tiếp nói chuyện với bạn bè, nói chuyện với người nước ngoài đi dạo ở công viên,… góp phần nâng cao khả giao tiếp thực tế của mình. Rõ ràng học trong lớp là không bao giờ đủ, học viên </w:t>
+      </w:r>
+      <w:r>
+        <w:rPr>
+          <w:rFonts w:ascii="Times New Roman" w:eastAsia="Times New Roman" w:hAnsi="Times New Roman" w:cs="Times New Roman"/>
+          <w:sz w:val="26"/>
+          <w:szCs w:val="26"/>
+        </w:rPr>
+        <w:t xml:space="preserve">còn </w:t>
+      </w:r>
+      <w:r>
+        <w:rPr>
+          <w:rFonts w:ascii="Times New Roman" w:eastAsia="Times New Roman" w:hAnsi="Times New Roman" w:cs="Times New Roman"/>
+          <w:sz w:val="26"/>
+          <w:szCs w:val="26"/>
+        </w:rPr>
+        <w:t xml:space="preserve">cần phải có </w:t>
+      </w:r>
+      <w:r>
+        <w:rPr>
+          <w:rFonts w:ascii="Times New Roman" w:eastAsia="Times New Roman" w:hAnsi="Times New Roman" w:cs="Times New Roman"/>
+          <w:b/>
+          <w:sz w:val="26"/>
+          <w:szCs w:val="26"/>
+        </w:rPr>
+        <w:t>sự nỗ lực tự rèn luyện của bản thân</w:t>
+      </w:r>
+      <w:r>
+        <w:rPr>
+          <w:rFonts w:ascii="Times New Roman" w:eastAsia="Times New Roman" w:hAnsi="Times New Roman" w:cs="Times New Roman"/>
+          <w:sz w:val="26"/>
+          <w:szCs w:val="26"/>
+        </w:rPr>
+        <w:t>.</w:t>
+      </w:r>
+    </w:p>
+    <w:p>
+      <w:pPr>
+        <w:shd w:val="clear" w:color="auto" w:fill="FFFFFF"/>
+        <w:spacing w:after="0" w:line="240" w:lineRule="auto"/>
+        <w:rPr>
+          <w:rFonts w:ascii="Times New Roman" w:eastAsia="Times New Roman" w:hAnsi="Times New Roman" w:cs="Times New Roman"/>
+          <w:sz w:val="26"/>
+          <w:szCs w:val="26"/>
+        </w:rPr>
+      </w:pPr>
+    </w:p>
+    <w:p>
+      <w:pPr>
+        <w:shd w:val="clear" w:color="auto" w:fill="FFFFFF"/>
+        <w:spacing w:after="0" w:line="240" w:lineRule="auto"/>
+        <w:rPr>
+          <w:rFonts w:ascii="Times New Roman" w:eastAsia="Times New Roman" w:hAnsi="Times New Roman" w:cs="Times New Roman"/>
+          <w:sz w:val="26"/>
+          <w:szCs w:val="26"/>
+        </w:rPr>
+      </w:pPr>
+    </w:p>
+    <w:p>
+      <w:pPr>
+        <w:shd w:val="clear" w:color="auto" w:fill="FFFFFF"/>
+        <w:spacing w:after="0" w:line="240" w:lineRule="auto"/>
+        <w:rPr>
+          <w:rFonts w:ascii="Times New Roman" w:eastAsia="Times New Roman" w:hAnsi="Times New Roman" w:cs="Times New Roman"/>
+          <w:sz w:val="26"/>
+          <w:szCs w:val="26"/>
+        </w:rPr>
+      </w:pPr>
+    </w:p>
+    <w:p>
+      <w:pPr>
+        <w:shd w:val="clear" w:color="auto" w:fill="FFFFFF"/>
+        <w:spacing w:after="0" w:line="240" w:lineRule="auto"/>
+        <w:jc w:val="center"/>
         <w:rPr>
           <w:rFonts w:ascii="Times New Roman" w:eastAsia="Times New Roman" w:hAnsi="Times New Roman" w:cs="Times New Roman"/>
           <w:sz w:val="26"/>
@@ -1065,566 +835,8 @@
           <w:szCs w:val="26"/>
         </w:rPr>
       </w:pPr>
-      <w:r>
-        <w:rPr>
-          <w:rFonts w:ascii="Times New Roman" w:eastAsia="Times New Roman" w:hAnsi="Times New Roman" w:cs="Times New Roman"/>
-          <w:b/>
-          <w:color w:val="FF0000"/>
-          <w:sz w:val="36"/>
-          <w:szCs w:val="26"/>
-        </w:rPr>
-        <w:br w:type="page"/>
-      </w:r>
-    </w:p>
-    <w:p>
-      <w:pPr>
-        <w:shd w:val="clear" w:color="auto" w:fill="FFFFFF"/>
-        <w:spacing w:after="0" w:line="240" w:lineRule="auto"/>
-        <w:rPr>
-          <w:rFonts w:ascii="Times New Roman" w:eastAsia="Times New Roman" w:hAnsi="Times New Roman" w:cs="Times New Roman"/>
-          <w:b/>
-          <w:color w:val="FF0000"/>
-          <w:sz w:val="36"/>
-          <w:szCs w:val="26"/>
-        </w:rPr>
-      </w:pPr>
-      <w:r>
-        <w:rPr>
-          <w:rFonts w:ascii="Times New Roman" w:eastAsia="Times New Roman" w:hAnsi="Times New Roman" w:cs="Times New Roman"/>
-          <w:b/>
-          <w:color w:val="FF0000"/>
-          <w:sz w:val="36"/>
-          <w:szCs w:val="26"/>
-        </w:rPr>
-        <w:lastRenderedPageBreak/>
-        <w:t>GIẢI PHÁP CÔNG NGHỆ</w:t>
-      </w:r>
-    </w:p>
-    <w:p>
-      <w:pPr>
-        <w:shd w:val="clear" w:color="auto" w:fill="FFFFFF"/>
-        <w:spacing w:after="0" w:line="240" w:lineRule="auto"/>
-        <w:rPr>
-          <w:rFonts w:ascii="Times New Roman" w:eastAsia="Times New Roman" w:hAnsi="Times New Roman" w:cs="Times New Roman"/>
-          <w:sz w:val="26"/>
-          <w:szCs w:val="26"/>
-        </w:rPr>
-      </w:pPr>
-    </w:p>
-    <w:p>
-      <w:pPr>
-        <w:shd w:val="clear" w:color="auto" w:fill="FFFFFF"/>
-        <w:spacing w:after="0" w:line="240" w:lineRule="auto"/>
-        <w:rPr>
-          <w:rFonts w:ascii="Times New Roman" w:eastAsia="Times New Roman" w:hAnsi="Times New Roman" w:cs="Times New Roman"/>
-          <w:sz w:val="26"/>
-          <w:szCs w:val="26"/>
-        </w:rPr>
-      </w:pPr>
-      <w:r>
-        <w:rPr>
-          <w:rFonts w:ascii="Times New Roman" w:eastAsia="Times New Roman" w:hAnsi="Times New Roman" w:cs="Times New Roman"/>
-          <w:sz w:val="26"/>
-          <w:szCs w:val="26"/>
-        </w:rPr>
-        <w:t xml:space="preserve">Hãy thử tưởng tượng một lớp học không cần bàn, ghế, bảng trắng, phòng học! Giáo viên, học viên không cần phải đến lớp, mọi người có thể học ở bất cứ đâu. Một hệ thống dạy học tiếng Anh trực tuyến </w:t>
-      </w:r>
-      <w:r>
-        <w:rPr>
-          <w:rFonts w:ascii="Times New Roman" w:eastAsia="Times New Roman" w:hAnsi="Times New Roman" w:cs="Times New Roman"/>
-          <w:sz w:val="26"/>
-          <w:szCs w:val="26"/>
-        </w:rPr>
-        <w:t>giúp:</w:t>
-      </w:r>
-    </w:p>
-    <w:p>
-      <w:pPr>
-        <w:pStyle w:val="ListParagraph"/>
-        <w:numPr>
-          <w:ilvl w:val="0"/>
-          <w:numId w:val="3"/>
-        </w:numPr>
-        <w:shd w:val="clear" w:color="auto" w:fill="FFFFFF"/>
-        <w:spacing w:after="0" w:line="240" w:lineRule="auto"/>
-        <w:rPr>
-          <w:rFonts w:ascii="Times New Roman" w:eastAsia="Times New Roman" w:hAnsi="Times New Roman" w:cs="Times New Roman"/>
-          <w:sz w:val="26"/>
-          <w:szCs w:val="26"/>
-        </w:rPr>
-      </w:pPr>
-      <w:r>
-        <w:rPr>
-          <w:rFonts w:ascii="Times New Roman" w:eastAsia="Times New Roman" w:hAnsi="Times New Roman" w:cs="Times New Roman"/>
-          <w:sz w:val="26"/>
-          <w:szCs w:val="26"/>
-        </w:rPr>
-        <w:t>C</w:t>
-      </w:r>
-      <w:r>
-        <w:rPr>
-          <w:rFonts w:ascii="Times New Roman" w:eastAsia="Times New Roman" w:hAnsi="Times New Roman" w:cs="Times New Roman"/>
-          <w:sz w:val="26"/>
-          <w:szCs w:val="26"/>
-        </w:rPr>
-        <w:t>ơ động thời gian và địa điểm</w:t>
-      </w:r>
-      <w:r>
-        <w:rPr>
-          <w:rFonts w:ascii="Times New Roman" w:eastAsia="Times New Roman" w:hAnsi="Times New Roman" w:cs="Times New Roman"/>
-          <w:sz w:val="26"/>
-          <w:szCs w:val="26"/>
-        </w:rPr>
-        <w:t>, những người bận rộn hay đã đi làm cũng có thể tham gia học mà không gây ảnh hưởng nhiểu đến công việc của mình</w:t>
-      </w:r>
-    </w:p>
-    <w:p>
-      <w:pPr>
-        <w:pStyle w:val="ListParagraph"/>
-        <w:numPr>
-          <w:ilvl w:val="0"/>
-          <w:numId w:val="3"/>
-        </w:numPr>
-        <w:shd w:val="clear" w:color="auto" w:fill="FFFFFF"/>
-        <w:spacing w:after="0" w:line="240" w:lineRule="auto"/>
-        <w:rPr>
-          <w:rFonts w:ascii="Times New Roman" w:eastAsia="Times New Roman" w:hAnsi="Times New Roman" w:cs="Times New Roman"/>
-          <w:sz w:val="26"/>
-          <w:szCs w:val="26"/>
-        </w:rPr>
-      </w:pPr>
-      <w:r>
-        <w:rPr>
-          <w:rFonts w:ascii="Times New Roman" w:eastAsia="Times New Roman" w:hAnsi="Times New Roman" w:cs="Times New Roman"/>
-          <w:sz w:val="26"/>
-          <w:szCs w:val="26"/>
-        </w:rPr>
-        <w:t>Giảm chi phí cho một khóa học</w:t>
-      </w:r>
-    </w:p>
-    <w:p>
-      <w:pPr>
-        <w:pStyle w:val="ListParagraph"/>
-        <w:numPr>
-          <w:ilvl w:val="0"/>
-          <w:numId w:val="3"/>
-        </w:numPr>
-        <w:shd w:val="clear" w:color="auto" w:fill="FFFFFF"/>
-        <w:spacing w:after="0" w:line="240" w:lineRule="auto"/>
-        <w:rPr>
-          <w:rFonts w:ascii="Times New Roman" w:eastAsia="Times New Roman" w:hAnsi="Times New Roman" w:cs="Times New Roman"/>
-          <w:sz w:val="26"/>
-          <w:szCs w:val="26"/>
-        </w:rPr>
-      </w:pPr>
-      <w:r>
-        <w:rPr>
-          <w:rFonts w:ascii="Times New Roman" w:eastAsia="Times New Roman" w:hAnsi="Times New Roman" w:cs="Times New Roman"/>
-          <w:sz w:val="26"/>
-          <w:szCs w:val="26"/>
-        </w:rPr>
-        <w:t>Dạy được nhiều ca trên ngày</w:t>
-      </w:r>
-    </w:p>
-    <w:p>
-      <w:pPr>
-        <w:pStyle w:val="ListParagraph"/>
-        <w:numPr>
-          <w:ilvl w:val="0"/>
-          <w:numId w:val="3"/>
-        </w:numPr>
-        <w:shd w:val="clear" w:color="auto" w:fill="FFFFFF"/>
-        <w:spacing w:after="0" w:line="240" w:lineRule="auto"/>
-        <w:rPr>
-          <w:rFonts w:ascii="Times New Roman" w:eastAsia="Times New Roman" w:hAnsi="Times New Roman" w:cs="Times New Roman"/>
-          <w:sz w:val="26"/>
-          <w:szCs w:val="26"/>
-        </w:rPr>
-      </w:pPr>
-      <w:r>
-        <w:rPr>
-          <w:rFonts w:ascii="Times New Roman" w:eastAsia="Times New Roman" w:hAnsi="Times New Roman" w:cs="Times New Roman"/>
-          <w:sz w:val="26"/>
-          <w:szCs w:val="26"/>
-        </w:rPr>
-        <w:t>Giảm áp lực học tập, người học có thể tự do đặt câu hỏi mà không bị tâm lý ngại ngùng ngăn cản</w:t>
-      </w:r>
-    </w:p>
-    <w:p>
-      <w:pPr>
-        <w:pStyle w:val="ListParagraph"/>
-        <w:numPr>
-          <w:ilvl w:val="0"/>
-          <w:numId w:val="3"/>
-        </w:numPr>
-        <w:shd w:val="clear" w:color="auto" w:fill="FFFFFF"/>
-        <w:spacing w:after="0" w:line="240" w:lineRule="auto"/>
-        <w:rPr>
-          <w:rFonts w:ascii="Times New Roman" w:eastAsia="Times New Roman" w:hAnsi="Times New Roman" w:cs="Times New Roman"/>
-          <w:sz w:val="26"/>
-          <w:szCs w:val="26"/>
-        </w:rPr>
-      </w:pPr>
-      <w:r>
-        <w:rPr>
-          <w:rFonts w:ascii="Times New Roman" w:eastAsia="Times New Roman" w:hAnsi="Times New Roman" w:cs="Times New Roman"/>
-          <w:sz w:val="26"/>
-          <w:szCs w:val="26"/>
-        </w:rPr>
-        <w:t>Học viên và giáo viên trao đổi nói chuyện trực tiếp với nhau, qua đó nâng cao khả năng nói tiếng Anh, các kỹ năng nghe, đọc, viết được cải thiện dần dần</w:t>
-      </w:r>
-    </w:p>
-    <w:p>
-      <w:pPr>
-        <w:shd w:val="clear" w:color="auto" w:fill="FFFFFF"/>
-        <w:spacing w:after="0" w:line="240" w:lineRule="auto"/>
-        <w:rPr>
-          <w:rFonts w:ascii="Times New Roman" w:eastAsia="Times New Roman" w:hAnsi="Times New Roman" w:cs="Times New Roman"/>
-          <w:sz w:val="26"/>
-          <w:szCs w:val="26"/>
-        </w:rPr>
-      </w:pPr>
-    </w:p>
-    <w:p>
-      <w:pPr>
-        <w:shd w:val="clear" w:color="auto" w:fill="FFFFFF"/>
-        <w:spacing w:after="0" w:line="240" w:lineRule="auto"/>
-        <w:rPr>
-          <w:rFonts w:ascii="Times New Roman" w:eastAsia="Times New Roman" w:hAnsi="Times New Roman" w:cs="Times New Roman"/>
-          <w:sz w:val="26"/>
-          <w:szCs w:val="26"/>
-        </w:rPr>
-      </w:pPr>
-    </w:p>
-    <w:p>
-      <w:pPr>
-        <w:shd w:val="clear" w:color="auto" w:fill="FFFFFF"/>
-        <w:spacing w:after="0" w:line="240" w:lineRule="auto"/>
-        <w:rPr>
-          <w:rFonts w:ascii="Times New Roman" w:eastAsia="Times New Roman" w:hAnsi="Times New Roman" w:cs="Times New Roman"/>
-          <w:b/>
-          <w:sz w:val="26"/>
-          <w:szCs w:val="26"/>
-        </w:rPr>
-      </w:pPr>
-      <w:r>
-        <w:rPr>
-          <w:rFonts w:ascii="Times New Roman" w:eastAsia="Times New Roman" w:hAnsi="Times New Roman" w:cs="Times New Roman"/>
-          <w:b/>
-          <w:sz w:val="26"/>
-          <w:szCs w:val="26"/>
-        </w:rPr>
-        <w:t>Các tính năng của hệ thống:</w:t>
-      </w:r>
-    </w:p>
-    <w:p>
-      <w:pPr>
-        <w:pStyle w:val="ListParagraph"/>
-        <w:numPr>
-          <w:ilvl w:val="0"/>
-          <w:numId w:val="2"/>
-        </w:numPr>
-        <w:shd w:val="clear" w:color="auto" w:fill="FFFFFF"/>
-        <w:spacing w:after="0" w:line="240" w:lineRule="auto"/>
-        <w:rPr>
-          <w:rFonts w:ascii="Times New Roman" w:eastAsia="Times New Roman" w:hAnsi="Times New Roman" w:cs="Times New Roman"/>
-          <w:sz w:val="26"/>
-          <w:szCs w:val="26"/>
-        </w:rPr>
-      </w:pPr>
-      <w:r>
-        <w:rPr>
-          <w:rFonts w:ascii="Times New Roman" w:eastAsia="Times New Roman" w:hAnsi="Times New Roman" w:cs="Times New Roman"/>
-          <w:b/>
-          <w:sz w:val="26"/>
-          <w:szCs w:val="26"/>
-        </w:rPr>
-        <w:t>Gọi audio, video, chat</w:t>
-      </w:r>
-      <w:r>
-        <w:rPr>
-          <w:rFonts w:ascii="Times New Roman" w:eastAsia="Times New Roman" w:hAnsi="Times New Roman" w:cs="Times New Roman"/>
-          <w:sz w:val="26"/>
-          <w:szCs w:val="26"/>
-        </w:rPr>
-        <w:t xml:space="preserve"> để mọi người có thể trao đổi bài học với nhau một cách nhanh nhất thông qua môi trường Internet (giữa giáo viên và học viên hoặc giữa học viên với học viên). Việc gọi trực tiếp còn giúp cho giáo viên có thể phát hiện được lỗi phát âm của học viên và chỉnh sửa ngay lúc đó</w:t>
-      </w:r>
-      <w:r>
-        <w:rPr>
-          <w:rFonts w:ascii="Times New Roman" w:eastAsia="Times New Roman" w:hAnsi="Times New Roman" w:cs="Times New Roman"/>
-          <w:sz w:val="26"/>
-          <w:szCs w:val="26"/>
-        </w:rPr>
-        <w:t xml:space="preserve"> và có thể nói chuyện với nhau hoàn toàn bằng tiếng anh để rèn luyện kỹ năng nghe, nói.</w:t>
-      </w:r>
-    </w:p>
-    <w:p>
-      <w:pPr>
-        <w:pStyle w:val="ListParagraph"/>
-        <w:numPr>
-          <w:ilvl w:val="0"/>
-          <w:numId w:val="2"/>
-        </w:numPr>
-        <w:shd w:val="clear" w:color="auto" w:fill="FFFFFF"/>
-        <w:spacing w:after="0" w:line="240" w:lineRule="auto"/>
-        <w:rPr>
-          <w:rFonts w:ascii="Times New Roman" w:eastAsia="Times New Roman" w:hAnsi="Times New Roman" w:cs="Times New Roman"/>
-          <w:b/>
-          <w:sz w:val="26"/>
-          <w:szCs w:val="26"/>
-        </w:rPr>
-      </w:pPr>
-      <w:r>
-        <w:rPr>
-          <w:rFonts w:ascii="Times New Roman" w:eastAsia="Times New Roman" w:hAnsi="Times New Roman" w:cs="Times New Roman"/>
-          <w:b/>
-          <w:sz w:val="26"/>
-          <w:szCs w:val="26"/>
-        </w:rPr>
-        <w:t>Bảng trắng</w:t>
-      </w:r>
-      <w:r>
-        <w:rPr>
-          <w:rFonts w:ascii="Times New Roman" w:eastAsia="Times New Roman" w:hAnsi="Times New Roman" w:cs="Times New Roman"/>
-          <w:b/>
-          <w:sz w:val="26"/>
-          <w:szCs w:val="26"/>
-        </w:rPr>
-        <w:t xml:space="preserve"> </w:t>
-      </w:r>
-      <w:r>
-        <w:rPr>
-          <w:rFonts w:ascii="Times New Roman" w:eastAsia="Times New Roman" w:hAnsi="Times New Roman" w:cs="Times New Roman"/>
-          <w:sz w:val="26"/>
-          <w:szCs w:val="26"/>
-        </w:rPr>
-        <w:t>giúp giáo viên ghi chú nhanh các kiến thức cần nhớ, học viên cũng có thể viết những thắc mắc của mình lên bảng, tham gia thảo luận cùng với giảng viên và các học viên khác trên chiếc bảng trắng này.</w:t>
-      </w:r>
-    </w:p>
-    <w:p>
-      <w:pPr>
-        <w:pStyle w:val="ListParagraph"/>
-        <w:numPr>
-          <w:ilvl w:val="0"/>
-          <w:numId w:val="2"/>
-        </w:numPr>
-        <w:shd w:val="clear" w:color="auto" w:fill="FFFFFF"/>
-        <w:spacing w:after="0" w:line="240" w:lineRule="auto"/>
-        <w:rPr>
-          <w:rFonts w:ascii="Times New Roman" w:eastAsia="Times New Roman" w:hAnsi="Times New Roman" w:cs="Times New Roman"/>
-          <w:b/>
-          <w:sz w:val="26"/>
-          <w:szCs w:val="26"/>
-        </w:rPr>
-      </w:pPr>
-      <w:r>
-        <w:rPr>
-          <w:rFonts w:ascii="Times New Roman" w:eastAsia="Times New Roman" w:hAnsi="Times New Roman" w:cs="Times New Roman"/>
-          <w:b/>
-          <w:sz w:val="26"/>
-          <w:szCs w:val="26"/>
-        </w:rPr>
-        <w:t>Chia sẻ tài liệu</w:t>
-      </w:r>
-      <w:r>
-        <w:rPr>
-          <w:rFonts w:ascii="Times New Roman" w:eastAsia="Times New Roman" w:hAnsi="Times New Roman" w:cs="Times New Roman"/>
-          <w:sz w:val="26"/>
-          <w:szCs w:val="26"/>
-        </w:rPr>
-        <w:t xml:space="preserve"> giúp giáo viên và học viên có thể chủ động tải tài liệu về máy để xem trước, chuẩn bị bài học.</w:t>
-      </w:r>
-    </w:p>
-    <w:p>
-      <w:pPr>
-        <w:pStyle w:val="ListParagraph"/>
-        <w:numPr>
-          <w:ilvl w:val="0"/>
-          <w:numId w:val="2"/>
-        </w:numPr>
-        <w:shd w:val="clear" w:color="auto" w:fill="FFFFFF"/>
-        <w:spacing w:after="0" w:line="240" w:lineRule="auto"/>
-        <w:rPr>
-          <w:rFonts w:ascii="Times New Roman" w:eastAsia="Times New Roman" w:hAnsi="Times New Roman" w:cs="Times New Roman"/>
-          <w:b/>
-          <w:sz w:val="26"/>
-          <w:szCs w:val="26"/>
-        </w:rPr>
-      </w:pPr>
-      <w:r>
-        <w:rPr>
-          <w:rFonts w:ascii="Times New Roman" w:eastAsia="Times New Roman" w:hAnsi="Times New Roman" w:cs="Times New Roman"/>
-          <w:b/>
-          <w:sz w:val="26"/>
-          <w:szCs w:val="26"/>
-        </w:rPr>
-        <w:t>Chia sẻ màn hình</w:t>
-      </w:r>
-      <w:r>
-        <w:rPr>
-          <w:rFonts w:ascii="Times New Roman" w:eastAsia="Times New Roman" w:hAnsi="Times New Roman" w:cs="Times New Roman"/>
-          <w:sz w:val="26"/>
-          <w:szCs w:val="26"/>
-        </w:rPr>
-        <w:t xml:space="preserve"> </w:t>
-      </w:r>
-      <w:r>
-        <w:rPr>
-          <w:rFonts w:ascii="Times New Roman" w:eastAsia="Times New Roman" w:hAnsi="Times New Roman" w:cs="Times New Roman"/>
-          <w:sz w:val="26"/>
-          <w:szCs w:val="26"/>
-        </w:rPr>
-        <w:t>giúp giải đáp thắc mắc nhanh chóng, giáo viên và học viên có thể chia sẻ thắc mắc cho tất cả mọi người cùng thảo luận, tiết kiệm thời gian chờ tối đa.</w:t>
-      </w:r>
-    </w:p>
-    <w:p>
-      <w:pPr>
-        <w:pStyle w:val="ListParagraph"/>
-        <w:numPr>
-          <w:ilvl w:val="0"/>
-          <w:numId w:val="2"/>
-        </w:numPr>
-        <w:shd w:val="clear" w:color="auto" w:fill="FFFFFF"/>
-        <w:spacing w:after="0" w:line="240" w:lineRule="auto"/>
-        <w:rPr>
-          <w:rFonts w:ascii="Times New Roman" w:eastAsia="Times New Roman" w:hAnsi="Times New Roman" w:cs="Times New Roman"/>
-          <w:b/>
-          <w:sz w:val="26"/>
-          <w:szCs w:val="26"/>
-        </w:rPr>
-      </w:pPr>
-      <w:r>
-        <w:rPr>
-          <w:rFonts w:ascii="Times New Roman" w:eastAsia="Times New Roman" w:hAnsi="Times New Roman" w:cs="Times New Roman"/>
-          <w:b/>
-          <w:sz w:val="26"/>
-          <w:szCs w:val="26"/>
-        </w:rPr>
-        <w:t>Kiểm tra kiến thức</w:t>
-      </w:r>
-      <w:r>
-        <w:rPr>
-          <w:rFonts w:ascii="Times New Roman" w:eastAsia="Times New Roman" w:hAnsi="Times New Roman" w:cs="Times New Roman"/>
-          <w:sz w:val="26"/>
-          <w:szCs w:val="26"/>
-        </w:rPr>
-        <w:t xml:space="preserve"> giúp giáo viên chuẩn bị bài kiểm tra, học viên có thể làm bài trực tiếp và chấm điểm ngay trên hệ thống. Hết thời gian làm </w:t>
-      </w:r>
-      <w:r>
-        <w:rPr>
-          <w:rFonts w:ascii="Times New Roman" w:eastAsia="Times New Roman" w:hAnsi="Times New Roman" w:cs="Times New Roman"/>
-          <w:sz w:val="26"/>
-          <w:szCs w:val="26"/>
-        </w:rPr>
-        <w:t>bài, thông qua điểm số đạt được, giáo viên có thể phần nào nắm được tình hình học tập của học viên và chữa bài trực tiếp ngay sau đó.</w:t>
-      </w:r>
-    </w:p>
-    <w:p>
-      <w:pPr>
-        <w:rPr>
-          <w:rFonts w:ascii="Times New Roman" w:eastAsia="Times New Roman" w:hAnsi="Times New Roman" w:cs="Times New Roman"/>
-          <w:sz w:val="26"/>
-          <w:szCs w:val="26"/>
-        </w:rPr>
-      </w:pPr>
-      <w:r>
-        <w:rPr>
-          <w:rFonts w:ascii="Times New Roman" w:eastAsia="Times New Roman" w:hAnsi="Times New Roman" w:cs="Times New Roman"/>
-          <w:sz w:val="26"/>
-          <w:szCs w:val="26"/>
-        </w:rPr>
-        <w:br w:type="page"/>
-      </w:r>
-    </w:p>
-    <w:p>
-      <w:pPr>
-        <w:shd w:val="clear" w:color="auto" w:fill="FFFFFF"/>
-        <w:spacing w:after="0" w:line="240" w:lineRule="auto"/>
-        <w:rPr>
-          <w:rFonts w:ascii="Times New Roman" w:eastAsia="Times New Roman" w:hAnsi="Times New Roman" w:cs="Times New Roman"/>
-          <w:b/>
-          <w:sz w:val="26"/>
-          <w:szCs w:val="26"/>
-        </w:rPr>
-      </w:pPr>
-      <w:hyperlink r:id="rId8" w:history="1">
-        <w:r>
-          <w:rPr>
-            <w:rStyle w:val="Hyperlink"/>
-            <w:rFonts w:ascii="Times New Roman" w:eastAsia="Times New Roman" w:hAnsi="Times New Roman" w:cs="Times New Roman"/>
-            <w:b/>
-            <w:sz w:val="26"/>
-            <w:szCs w:val="26"/>
-          </w:rPr>
-          <w:t>http://www.hocgioithpt.com/</w:t>
-        </w:r>
-      </w:hyperlink>
-    </w:p>
-    <w:p>
-      <w:pPr>
-        <w:shd w:val="clear" w:color="auto" w:fill="FFFFFF"/>
-        <w:spacing w:after="0" w:line="240" w:lineRule="auto"/>
-        <w:rPr>
-          <w:rFonts w:ascii="Times New Roman" w:eastAsia="Times New Roman" w:hAnsi="Times New Roman" w:cs="Times New Roman"/>
-          <w:sz w:val="26"/>
-          <w:szCs w:val="26"/>
-        </w:rPr>
-      </w:pPr>
-      <w:r>
-        <w:rPr>
-          <w:rFonts w:ascii="Times New Roman" w:eastAsia="Times New Roman" w:hAnsi="Times New Roman" w:cs="Times New Roman"/>
-          <w:b/>
-          <w:sz w:val="26"/>
-          <w:szCs w:val="26"/>
-        </w:rPr>
-        <w:t xml:space="preserve">Môn Tiếng Anh </w:t>
-      </w:r>
-      <w:r>
-        <w:rPr>
-          <w:rFonts w:ascii="Times New Roman" w:eastAsia="Times New Roman" w:hAnsi="Times New Roman" w:cs="Times New Roman"/>
-          <w:sz w:val="26"/>
-          <w:szCs w:val="26"/>
-        </w:rPr>
-        <w:t xml:space="preserve"> soạn từ sách giáo khoa</w:t>
-      </w:r>
-    </w:p>
-    <w:p>
-      <w:pPr>
-        <w:shd w:val="clear" w:color="auto" w:fill="FFFFFF"/>
-        <w:spacing w:after="0" w:line="240" w:lineRule="auto"/>
-        <w:rPr>
-          <w:rFonts w:ascii="Times New Roman" w:eastAsia="Times New Roman" w:hAnsi="Times New Roman" w:cs="Times New Roman"/>
-          <w:sz w:val="26"/>
-          <w:szCs w:val="26"/>
-        </w:rPr>
-      </w:pPr>
-      <w:r>
-        <w:rPr>
-          <w:rFonts w:ascii="Times New Roman" w:eastAsia="Times New Roman" w:hAnsi="Times New Roman" w:cs="Times New Roman"/>
-          <w:sz w:val="26"/>
-          <w:szCs w:val="26"/>
-        </w:rPr>
-        <w:t>VD: SGK tiếng Anh 12 – Reading, Listening, tài liệu Grammar, thi trắc nghiệm trên nền tảng Flash</w:t>
-      </w:r>
-      <w:r>
-        <w:rPr>
-          <w:rFonts w:ascii="Times New Roman" w:eastAsia="Times New Roman" w:hAnsi="Times New Roman" w:cs="Times New Roman"/>
-          <w:sz w:val="26"/>
-          <w:szCs w:val="26"/>
-        </w:rPr>
-        <w:t>. Reading là file ảnh kết hợp văn bản, Listening cung cấp file nghe + script</w:t>
-      </w:r>
-    </w:p>
-    <w:p>
-      <w:pPr>
-        <w:shd w:val="clear" w:color="auto" w:fill="FFFFFF"/>
-        <w:spacing w:after="0" w:line="240" w:lineRule="auto"/>
-        <w:rPr>
-          <w:rFonts w:ascii="Times New Roman" w:eastAsia="Times New Roman" w:hAnsi="Times New Roman" w:cs="Times New Roman"/>
-          <w:sz w:val="26"/>
-          <w:szCs w:val="26"/>
-        </w:rPr>
-      </w:pPr>
+      <w:bookmarkStart w:id="0" w:name="_GoBack"/>
+      <w:bookmarkEnd w:id="0"/>
     </w:p>
     <w:p>
       <w:pPr>
@@ -2971,7 +2183,7 @@
   <a:extraClrSchemeLst/>
   <a:extLst>
     <a:ext uri="{05A4C25C-085E-4340-85A3-A5531E510DB2}">
-      <thm15:themeFamily xmlns:thm15="http://schemas.microsoft.com/office/thememl/2012/main" xmlns="" name="Office Theme" id="{62F939B6-93AF-4DB8-9C6B-D6C7DFDC589F}" vid="{4A3C46E8-61CC-4603-A589-7422A47A8E4A}"/>
+      <thm15:themeFamily xmlns="" xmlns:thm15="http://schemas.microsoft.com/office/thememl/2012/main" name="Office Theme" id="{62F939B6-93AF-4DB8-9C6B-D6C7DFDC589F}" vid="{4A3C46E8-61CC-4603-A589-7422A47A8E4A}"/>
     </a:ext>
   </a:extLst>
 </a:theme>
@@ -2982,7 +2194,7 @@
 </file>
 
 <file path=customXml/itemProps1.xml><?xml version="1.0" encoding="utf-8"?>
-<ds:datastoreItem xmlns:ds="http://schemas.openxmlformats.org/officeDocument/2006/customXml" ds:itemID="{C4A0121A-3960-40BF-9F08-009891057CB8}">
+<ds:datastoreItem xmlns:ds="http://schemas.openxmlformats.org/officeDocument/2006/customXml" ds:itemID="{ABFACE01-6433-45D9-8D42-6BB10D3AF04B}">
   <ds:schemaRefs>
     <ds:schemaRef ds:uri="http://schemas.openxmlformats.org/officeDocument/2006/bibliography"/>
   </ds:schemaRefs>

</xml_diff>

<commit_message>
Completed DB Design + Describe DB details
</commit_message>
<xml_diff>
--- a/documents/Tuan3 - Mo ta lop hoc TA giao tiep & anh xa vao he thong.docx
+++ b/documents/Tuan3 - Mo ta lop hoc TA giao tiep & anh xa vao he thong.docx
@@ -52,698 +52,10 @@
       <w:pPr>
         <w:shd w:val="clear" w:color="auto" w:fill="FFFFFF"/>
         <w:spacing w:after="0" w:line="240" w:lineRule="auto"/>
-        <w:rPr>
-          <w:rFonts w:ascii="Times New Roman" w:eastAsia="Times New Roman" w:hAnsi="Times New Roman" w:cs="Times New Roman"/>
-          <w:b/>
-          <w:sz w:val="26"/>
-          <w:szCs w:val="26"/>
-        </w:rPr>
-      </w:pPr>
-    </w:p>
-    <w:p>
-      <w:pPr>
-        <w:shd w:val="clear" w:color="auto" w:fill="FFFFFF"/>
-        <w:spacing w:after="0" w:line="240" w:lineRule="auto"/>
-        <w:rPr>
-          <w:rFonts w:ascii="Times New Roman" w:eastAsia="Times New Roman" w:hAnsi="Times New Roman" w:cs="Times New Roman"/>
-          <w:sz w:val="26"/>
-          <w:szCs w:val="26"/>
-        </w:rPr>
-      </w:pPr>
-      <w:r>
-        <w:rPr>
-          <w:rFonts w:ascii="Times New Roman" w:eastAsia="Times New Roman" w:hAnsi="Times New Roman" w:cs="Times New Roman"/>
-          <w:b/>
-          <w:sz w:val="26"/>
-          <w:szCs w:val="26"/>
-        </w:rPr>
-        <w:t>Đối tượng</w:t>
-      </w:r>
-      <w:r>
-        <w:rPr>
-          <w:rFonts w:ascii="Times New Roman" w:eastAsia="Times New Roman" w:hAnsi="Times New Roman" w:cs="Times New Roman"/>
-          <w:b/>
-          <w:sz w:val="26"/>
-          <w:szCs w:val="26"/>
-        </w:rPr>
-        <w:t xml:space="preserve"> tham gia</w:t>
-      </w:r>
-      <w:r>
-        <w:rPr>
-          <w:rFonts w:ascii="Times New Roman" w:eastAsia="Times New Roman" w:hAnsi="Times New Roman" w:cs="Times New Roman"/>
-          <w:b/>
-          <w:sz w:val="26"/>
-          <w:szCs w:val="26"/>
-        </w:rPr>
-        <w:t>:</w:t>
-      </w:r>
-      <w:r>
-        <w:rPr>
-          <w:rFonts w:ascii="Times New Roman" w:eastAsia="Times New Roman" w:hAnsi="Times New Roman" w:cs="Times New Roman"/>
-          <w:sz w:val="26"/>
-          <w:szCs w:val="26"/>
-        </w:rPr>
-        <w:t xml:space="preserve"> giáo viên,</w:t>
-      </w:r>
-      <w:r>
-        <w:rPr>
-          <w:rFonts w:ascii="Times New Roman" w:eastAsia="Times New Roman" w:hAnsi="Times New Roman" w:cs="Times New Roman"/>
-          <w:sz w:val="26"/>
-          <w:szCs w:val="26"/>
-        </w:rPr>
-        <w:t xml:space="preserve"> học viên</w:t>
-      </w:r>
-    </w:p>
-    <w:p>
-      <w:pPr>
-        <w:shd w:val="clear" w:color="auto" w:fill="FFFFFF"/>
-        <w:spacing w:after="0" w:line="240" w:lineRule="auto"/>
-        <w:rPr>
-          <w:rFonts w:ascii="Times New Roman" w:eastAsia="Times New Roman" w:hAnsi="Times New Roman" w:cs="Times New Roman"/>
-          <w:sz w:val="26"/>
-          <w:szCs w:val="26"/>
-        </w:rPr>
-      </w:pPr>
-    </w:p>
-    <w:p>
-      <w:pPr>
-        <w:shd w:val="clear" w:color="auto" w:fill="FFFFFF"/>
-        <w:spacing w:after="0" w:line="240" w:lineRule="auto"/>
-        <w:rPr>
-          <w:rFonts w:ascii="Times New Roman" w:eastAsia="Times New Roman" w:hAnsi="Times New Roman" w:cs="Times New Roman"/>
-          <w:sz w:val="26"/>
-          <w:szCs w:val="26"/>
-        </w:rPr>
-      </w:pPr>
-      <w:r>
-        <w:rPr>
-          <w:rFonts w:ascii="Times New Roman" w:eastAsia="Times New Roman" w:hAnsi="Times New Roman" w:cs="Times New Roman"/>
-          <w:b/>
-          <w:sz w:val="26"/>
-          <w:szCs w:val="26"/>
-        </w:rPr>
-        <w:t>Mục đích:</w:t>
-      </w:r>
-      <w:r>
-        <w:rPr>
-          <w:rFonts w:ascii="Times New Roman" w:eastAsia="Times New Roman" w:hAnsi="Times New Roman" w:cs="Times New Roman"/>
-          <w:sz w:val="26"/>
-          <w:szCs w:val="26"/>
-        </w:rPr>
-        <w:t xml:space="preserve"> luyện kỹ năng nghe, nói, qua đó nâng cao phản xạ trong giao tiếp để học viên có thể tự tin giao tiếp với người nước ngoài.</w:t>
-      </w:r>
-    </w:p>
-    <w:p>
-      <w:pPr>
-        <w:shd w:val="clear" w:color="auto" w:fill="FFFFFF"/>
-        <w:spacing w:after="0" w:line="240" w:lineRule="auto"/>
-        <w:rPr>
-          <w:rFonts w:ascii="Times New Roman" w:eastAsia="Times New Roman" w:hAnsi="Times New Roman" w:cs="Times New Roman"/>
-          <w:sz w:val="26"/>
-          <w:szCs w:val="26"/>
-        </w:rPr>
-      </w:pPr>
-    </w:p>
-    <w:p>
-      <w:pPr>
-        <w:shd w:val="clear" w:color="auto" w:fill="FFFFFF"/>
-        <w:spacing w:after="0" w:line="240" w:lineRule="auto"/>
-        <w:rPr>
-          <w:rFonts w:ascii="Times New Roman" w:eastAsia="Times New Roman" w:hAnsi="Times New Roman" w:cs="Times New Roman"/>
-          <w:sz w:val="26"/>
-          <w:szCs w:val="26"/>
-        </w:rPr>
-      </w:pPr>
-      <w:r>
-        <w:rPr>
-          <w:rFonts w:ascii="Times New Roman" w:eastAsia="Times New Roman" w:hAnsi="Times New Roman" w:cs="Times New Roman"/>
-          <w:b/>
-          <w:sz w:val="26"/>
-          <w:szCs w:val="26"/>
-        </w:rPr>
-        <w:t>Không gian, thời gian:</w:t>
-      </w:r>
-      <w:r>
-        <w:rPr>
-          <w:rFonts w:ascii="Times New Roman" w:eastAsia="Times New Roman" w:hAnsi="Times New Roman" w:cs="Times New Roman"/>
-          <w:sz w:val="26"/>
-          <w:szCs w:val="26"/>
-        </w:rPr>
-        <w:t xml:space="preserve"> sau khi thỏa thuận với nhau, giáo viên và học sinh sẽ thống nhất một lịch hẹn gặp nhau vào một giờ cố định (ví dụ: 19h00) vào các ngày trong tuần (ví dụ: thứ 2, thứ 4, thứ 6) tại phòng số 03 của trung tâm Anh ngữ A hay </w:t>
-      </w:r>
-      <w:r>
-        <w:rPr>
-          <w:rFonts w:ascii="Times New Roman" w:eastAsia="Times New Roman" w:hAnsi="Times New Roman" w:cs="Times New Roman"/>
-          <w:sz w:val="26"/>
-          <w:szCs w:val="26"/>
-        </w:rPr>
-        <w:t>có thể là một nơi nào đó mà giáo viên và học viên có thể gặp mặt và giao tiếp trực tiếp với nhau, cụ thể ở đây là phòng học.</w:t>
-      </w:r>
-    </w:p>
-    <w:p>
-      <w:pPr>
-        <w:shd w:val="clear" w:color="auto" w:fill="FFFFFF"/>
-        <w:spacing w:after="0" w:line="240" w:lineRule="auto"/>
-        <w:rPr>
-          <w:rFonts w:ascii="Times New Roman" w:eastAsia="Times New Roman" w:hAnsi="Times New Roman" w:cs="Times New Roman"/>
-          <w:sz w:val="26"/>
-          <w:szCs w:val="26"/>
-        </w:rPr>
-      </w:pPr>
-    </w:p>
-    <w:p>
-      <w:pPr>
-        <w:shd w:val="clear" w:color="auto" w:fill="FFFFFF"/>
-        <w:spacing w:after="0" w:line="240" w:lineRule="auto"/>
-        <w:rPr>
-          <w:rFonts w:ascii="Times New Roman" w:eastAsia="Times New Roman" w:hAnsi="Times New Roman" w:cs="Times New Roman"/>
-          <w:sz w:val="26"/>
-          <w:szCs w:val="26"/>
-        </w:rPr>
-      </w:pPr>
-      <w:r>
-        <w:rPr>
-          <w:rFonts w:ascii="Times New Roman" w:eastAsia="Times New Roman" w:hAnsi="Times New Roman" w:cs="Times New Roman"/>
-          <w:b/>
-          <w:sz w:val="26"/>
-          <w:szCs w:val="26"/>
-        </w:rPr>
-        <w:t>Phòng học:</w:t>
-      </w:r>
-      <w:r>
-        <w:rPr>
-          <w:rFonts w:ascii="Times New Roman" w:eastAsia="Times New Roman" w:hAnsi="Times New Roman" w:cs="Times New Roman"/>
-          <w:sz w:val="26"/>
-          <w:szCs w:val="26"/>
-        </w:rPr>
-        <w:t xml:space="preserve"> cung cấp đầy đủ bàn, ghế</w:t>
-      </w:r>
-      <w:r>
-        <w:rPr>
-          <w:rFonts w:ascii="Times New Roman" w:eastAsia="Times New Roman" w:hAnsi="Times New Roman" w:cs="Times New Roman"/>
-          <w:sz w:val="26"/>
-          <w:szCs w:val="26"/>
-        </w:rPr>
-        <w:t xml:space="preserve"> và được sắp xếp sao cho thuận tiện</w:t>
-      </w:r>
-      <w:r>
-        <w:rPr>
-          <w:rFonts w:ascii="Times New Roman" w:eastAsia="Times New Roman" w:hAnsi="Times New Roman" w:cs="Times New Roman"/>
-          <w:sz w:val="26"/>
-          <w:szCs w:val="26"/>
-        </w:rPr>
-        <w:t xml:space="preserve"> để giáo viên và học viên có thể ngồi, giao tiếp</w:t>
-      </w:r>
-      <w:r>
-        <w:rPr>
-          <w:rFonts w:ascii="Times New Roman" w:eastAsia="Times New Roman" w:hAnsi="Times New Roman" w:cs="Times New Roman"/>
-          <w:sz w:val="26"/>
-          <w:szCs w:val="26"/>
-        </w:rPr>
-        <w:t xml:space="preserve"> thoải mái với nhau. Bên cạnh đó là các phương tiện hỗ trợ cho việc học như:</w:t>
-      </w:r>
-    </w:p>
-    <w:p>
-      <w:pPr>
-        <w:pStyle w:val="ListParagraph"/>
-        <w:numPr>
-          <w:ilvl w:val="0"/>
-          <w:numId w:val="4"/>
-        </w:numPr>
-        <w:shd w:val="clear" w:color="auto" w:fill="FFFFFF"/>
-        <w:spacing w:after="0" w:line="240" w:lineRule="auto"/>
-        <w:rPr>
-          <w:rFonts w:ascii="Times New Roman" w:eastAsia="Times New Roman" w:hAnsi="Times New Roman" w:cs="Times New Roman"/>
-          <w:sz w:val="26"/>
-          <w:szCs w:val="26"/>
-        </w:rPr>
-      </w:pPr>
-      <w:r>
-        <w:rPr>
-          <w:rFonts w:ascii="Times New Roman" w:eastAsia="Times New Roman" w:hAnsi="Times New Roman" w:cs="Times New Roman"/>
-          <w:b/>
-          <w:sz w:val="26"/>
-          <w:szCs w:val="26"/>
-        </w:rPr>
-        <w:t>Máy nghe:</w:t>
-      </w:r>
-      <w:r>
-        <w:rPr>
-          <w:rFonts w:ascii="Times New Roman" w:eastAsia="Times New Roman" w:hAnsi="Times New Roman" w:cs="Times New Roman"/>
-          <w:sz w:val="26"/>
-          <w:szCs w:val="26"/>
-        </w:rPr>
-        <w:t xml:space="preserve"> để học viên có thể nghe các đoạn hội thoại, thảo luận, ý kiến cá nhân,… bằng tiếng Anh, nghe phát âm các từ mới trong bài học, nghe bài hát tiếng Anh và các hoạt động nghe liên quan khác.</w:t>
-      </w:r>
-    </w:p>
-    <w:p>
-      <w:pPr>
-        <w:pStyle w:val="ListParagraph"/>
-        <w:numPr>
-          <w:ilvl w:val="0"/>
-          <w:numId w:val="4"/>
-        </w:numPr>
-        <w:shd w:val="clear" w:color="auto" w:fill="FFFFFF"/>
-        <w:spacing w:after="0" w:line="240" w:lineRule="auto"/>
-        <w:rPr>
-          <w:rFonts w:ascii="Times New Roman" w:eastAsia="Times New Roman" w:hAnsi="Times New Roman" w:cs="Times New Roman"/>
-          <w:sz w:val="26"/>
-          <w:szCs w:val="26"/>
-        </w:rPr>
-      </w:pPr>
-      <w:r>
-        <w:rPr>
-          <w:rFonts w:ascii="Times New Roman" w:eastAsia="Times New Roman" w:hAnsi="Times New Roman" w:cs="Times New Roman"/>
-          <w:b/>
-          <w:sz w:val="26"/>
-          <w:szCs w:val="26"/>
-        </w:rPr>
-        <w:t>Máy chiếu:</w:t>
-      </w:r>
-      <w:r>
-        <w:rPr>
-          <w:rFonts w:ascii="Times New Roman" w:eastAsia="Times New Roman" w:hAnsi="Times New Roman" w:cs="Times New Roman"/>
-          <w:sz w:val="26"/>
-          <w:szCs w:val="26"/>
-        </w:rPr>
-        <w:t xml:space="preserve"> giúp trình chiếu các loại tranh ảnh, slide bài học, văn bản</w:t>
-      </w:r>
-      <w:r>
-        <w:rPr>
-          <w:rFonts w:ascii="Times New Roman" w:eastAsia="Times New Roman" w:hAnsi="Times New Roman" w:cs="Times New Roman"/>
-          <w:sz w:val="26"/>
-          <w:szCs w:val="26"/>
-        </w:rPr>
-        <w:t xml:space="preserve"> để học viên và giao viên cùng nhìn thấy và thảo luận với nhau.</w:t>
-      </w:r>
-    </w:p>
-    <w:p>
-      <w:pPr>
-        <w:pStyle w:val="ListParagraph"/>
-        <w:numPr>
-          <w:ilvl w:val="0"/>
-          <w:numId w:val="4"/>
-        </w:numPr>
-        <w:shd w:val="clear" w:color="auto" w:fill="FFFFFF"/>
-        <w:spacing w:after="0" w:line="240" w:lineRule="auto"/>
-        <w:rPr>
-          <w:rFonts w:ascii="Times New Roman" w:eastAsia="Times New Roman" w:hAnsi="Times New Roman" w:cs="Times New Roman"/>
-          <w:sz w:val="26"/>
-          <w:szCs w:val="26"/>
-        </w:rPr>
-      </w:pPr>
-      <w:r>
-        <w:rPr>
-          <w:rFonts w:ascii="Times New Roman" w:eastAsia="Times New Roman" w:hAnsi="Times New Roman" w:cs="Times New Roman"/>
-          <w:b/>
-          <w:sz w:val="26"/>
-          <w:szCs w:val="26"/>
-        </w:rPr>
-        <w:t>Bảng:</w:t>
-      </w:r>
-      <w:r>
-        <w:rPr>
-          <w:rFonts w:ascii="Times New Roman" w:eastAsia="Times New Roman" w:hAnsi="Times New Roman" w:cs="Times New Roman"/>
-          <w:sz w:val="26"/>
-          <w:szCs w:val="26"/>
-        </w:rPr>
-        <w:t xml:space="preserve"> có thể là bảng trắng hoặc bảng viết phấn, giúp giáo viên có thể truyền đạt lại nhưng chú thích, lưu ý trong bài học, là nơi học viên thể hiện câu trả lời hay những thắc mắc để giáo viên và những học viên khác được nhìn thấy và cùng tham gia thảo luận.</w:t>
-      </w:r>
-    </w:p>
-    <w:p>
-      <w:pPr>
-        <w:shd w:val="clear" w:color="auto" w:fill="FFFFFF"/>
-        <w:spacing w:after="0" w:line="240" w:lineRule="auto"/>
-        <w:rPr>
-          <w:rFonts w:ascii="Times New Roman" w:eastAsia="Times New Roman" w:hAnsi="Times New Roman" w:cs="Times New Roman"/>
-          <w:sz w:val="26"/>
-          <w:szCs w:val="26"/>
-        </w:rPr>
-      </w:pPr>
-    </w:p>
-    <w:p>
-      <w:pPr>
-        <w:shd w:val="clear" w:color="auto" w:fill="FFFFFF"/>
-        <w:spacing w:after="0" w:line="240" w:lineRule="auto"/>
-        <w:rPr>
-          <w:rFonts w:ascii="Times New Roman" w:eastAsia="Times New Roman" w:hAnsi="Times New Roman" w:cs="Times New Roman"/>
-          <w:sz w:val="26"/>
-          <w:szCs w:val="26"/>
-        </w:rPr>
-      </w:pPr>
-      <w:r>
-        <w:rPr>
-          <w:rFonts w:ascii="Times New Roman" w:eastAsia="Times New Roman" w:hAnsi="Times New Roman" w:cs="Times New Roman"/>
-          <w:b/>
-          <w:sz w:val="26"/>
-          <w:szCs w:val="26"/>
-        </w:rPr>
-        <w:t>Tài liệu:</w:t>
-      </w:r>
-      <w:r>
-        <w:rPr>
-          <w:rFonts w:ascii="Times New Roman" w:eastAsia="Times New Roman" w:hAnsi="Times New Roman" w:cs="Times New Roman"/>
-          <w:sz w:val="26"/>
-          <w:szCs w:val="26"/>
-        </w:rPr>
-        <w:t xml:space="preserve"> là một yếu tố không thể thiếu đối với lớp học, học viên và giáo viên </w:t>
-      </w:r>
-      <w:r>
-        <w:rPr>
-          <w:rFonts w:ascii="Times New Roman" w:eastAsia="Times New Roman" w:hAnsi="Times New Roman" w:cs="Times New Roman"/>
-          <w:sz w:val="26"/>
-          <w:szCs w:val="26"/>
-        </w:rPr>
-        <w:t>đều phải có tài liệu để chuẩn bị bài học, ôn lại những kiến thức đã học. Nếu học viên quên kiến thức đã học thì có thể xem lại trong tài liệu.</w:t>
-      </w:r>
-    </w:p>
-    <w:p>
-      <w:pPr>
-        <w:shd w:val="clear" w:color="auto" w:fill="FFFFFF"/>
-        <w:spacing w:after="0" w:line="240" w:lineRule="auto"/>
-        <w:rPr>
-          <w:rFonts w:ascii="Times New Roman" w:eastAsia="Times New Roman" w:hAnsi="Times New Roman" w:cs="Times New Roman"/>
-          <w:sz w:val="26"/>
-          <w:szCs w:val="26"/>
-        </w:rPr>
-      </w:pPr>
-    </w:p>
-    <w:p>
-      <w:pPr>
-        <w:shd w:val="clear" w:color="auto" w:fill="FFFFFF"/>
-        <w:spacing w:after="0" w:line="240" w:lineRule="auto"/>
-        <w:rPr>
-          <w:rFonts w:ascii="Times New Roman" w:eastAsia="Times New Roman" w:hAnsi="Times New Roman" w:cs="Times New Roman"/>
-          <w:sz w:val="26"/>
-          <w:szCs w:val="26"/>
-        </w:rPr>
-      </w:pPr>
-      <w:r>
-        <w:rPr>
-          <w:rFonts w:ascii="Times New Roman" w:eastAsia="Times New Roman" w:hAnsi="Times New Roman" w:cs="Times New Roman"/>
-          <w:b/>
-          <w:sz w:val="26"/>
-          <w:szCs w:val="26"/>
-        </w:rPr>
-        <w:t>Giáo viên</w:t>
-      </w:r>
-      <w:r>
-        <w:rPr>
-          <w:rFonts w:ascii="Times New Roman" w:eastAsia="Times New Roman" w:hAnsi="Times New Roman" w:cs="Times New Roman"/>
-          <w:sz w:val="26"/>
-          <w:szCs w:val="26"/>
-        </w:rPr>
-        <w:t xml:space="preserve"> sẽ là người điều hành trong suốt buổi học. Giáo viên chịu trách nhiệm đưa ra chủ đề, giới thiệu, đưa ra các câu hỏi mang tính gợi mở hay chỉ đơn thuần là chỉnh lại cách phát âm, cách dùng nghữ pháp để nói sao cho đúng.</w:t>
-      </w:r>
-    </w:p>
-    <w:p>
-      <w:pPr>
-        <w:shd w:val="clear" w:color="auto" w:fill="FFFFFF"/>
-        <w:spacing w:after="0" w:line="240" w:lineRule="auto"/>
-        <w:rPr>
-          <w:rFonts w:ascii="Times New Roman" w:eastAsia="Times New Roman" w:hAnsi="Times New Roman" w:cs="Times New Roman"/>
-          <w:sz w:val="26"/>
-          <w:szCs w:val="26"/>
-        </w:rPr>
-      </w:pPr>
-    </w:p>
-    <w:p>
-      <w:pPr>
-        <w:shd w:val="clear" w:color="auto" w:fill="FFFFFF"/>
-        <w:spacing w:after="0" w:line="240" w:lineRule="auto"/>
-        <w:rPr>
-          <w:rFonts w:ascii="Times New Roman" w:eastAsia="Times New Roman" w:hAnsi="Times New Roman" w:cs="Times New Roman"/>
-          <w:sz w:val="26"/>
-          <w:szCs w:val="26"/>
-        </w:rPr>
-      </w:pPr>
-      <w:r>
-        <w:rPr>
-          <w:rFonts w:ascii="Times New Roman" w:eastAsia="Times New Roman" w:hAnsi="Times New Roman" w:cs="Times New Roman"/>
-          <w:b/>
-          <w:sz w:val="26"/>
-          <w:szCs w:val="26"/>
-        </w:rPr>
-        <w:t>Trước khi bắt đầu buổi học:</w:t>
-      </w:r>
-      <w:r>
-        <w:rPr>
-          <w:rFonts w:ascii="Times New Roman" w:eastAsia="Times New Roman" w:hAnsi="Times New Roman" w:cs="Times New Roman"/>
-          <w:sz w:val="26"/>
-          <w:szCs w:val="26"/>
-        </w:rPr>
-        <w:t xml:space="preserve"> mọi người chuẩn bị bài trước, xem trước chủ đề thảo </w:t>
-      </w:r>
-      <w:r>
-        <w:rPr>
-          <w:rFonts w:ascii="Times New Roman" w:eastAsia="Times New Roman" w:hAnsi="Times New Roman" w:cs="Times New Roman"/>
-          <w:sz w:val="26"/>
-          <w:szCs w:val="26"/>
-        </w:rPr>
-        <w:t>luận, ghi lại những thắc mắc để có thể hỏi giáo viên hay những người xung quanh.</w:t>
-      </w:r>
-      <w:r>
-        <w:rPr>
-          <w:rFonts w:ascii="Times New Roman" w:eastAsia="Times New Roman" w:hAnsi="Times New Roman" w:cs="Times New Roman"/>
-          <w:sz w:val="26"/>
-          <w:szCs w:val="26"/>
-        </w:rPr>
-        <w:t xml:space="preserve"> Giáo viên đưa ra chủ đề bài </w:t>
-      </w:r>
-      <w:r>
-        <w:rPr>
-          <w:rFonts w:ascii="Times New Roman" w:eastAsia="Times New Roman" w:hAnsi="Times New Roman" w:cs="Times New Roman"/>
-          <w:sz w:val="26"/>
-          <w:szCs w:val="26"/>
-        </w:rPr>
-        <w:t>học và giới thiệu cho học viên.</w:t>
-      </w:r>
-    </w:p>
-    <w:p>
-      <w:pPr>
-        <w:shd w:val="clear" w:color="auto" w:fill="FFFFFF"/>
-        <w:spacing w:after="0" w:line="240" w:lineRule="auto"/>
-        <w:rPr>
-          <w:rFonts w:ascii="Times New Roman" w:eastAsia="Times New Roman" w:hAnsi="Times New Roman" w:cs="Times New Roman"/>
-          <w:sz w:val="26"/>
-          <w:szCs w:val="26"/>
-        </w:rPr>
-      </w:pPr>
-    </w:p>
-    <w:p>
-      <w:pPr>
-        <w:shd w:val="clear" w:color="auto" w:fill="FFFFFF"/>
-        <w:spacing w:after="0" w:line="240" w:lineRule="auto"/>
-        <w:rPr>
-          <w:rFonts w:ascii="Times New Roman" w:eastAsia="Times New Roman" w:hAnsi="Times New Roman" w:cs="Times New Roman"/>
-          <w:sz w:val="26"/>
-          <w:szCs w:val="26"/>
-        </w:rPr>
-      </w:pPr>
-      <w:r>
-        <w:rPr>
-          <w:rFonts w:ascii="Times New Roman" w:eastAsia="Times New Roman" w:hAnsi="Times New Roman" w:cs="Times New Roman"/>
-          <w:b/>
-          <w:sz w:val="26"/>
-          <w:szCs w:val="26"/>
-        </w:rPr>
-        <w:t>Trong buổi học:</w:t>
-      </w:r>
-      <w:r>
-        <w:rPr>
-          <w:rFonts w:ascii="Times New Roman" w:eastAsia="Times New Roman" w:hAnsi="Times New Roman" w:cs="Times New Roman"/>
-          <w:sz w:val="26"/>
-          <w:szCs w:val="26"/>
-        </w:rPr>
-        <w:t xml:space="preserve"> Giáo viên giới thiệu bài học và sau đó đưa câu hỏi thảo luận. Trong buổi học thường có từ mới: giáo viên sẽ ghi lên bảng và hướng dẫn cho học viên đọc đúng từ đó. Học viên có thắc mắc thì giơ tay xin phát biểu, học viên phát biểu khi được </w:t>
-      </w:r>
-      <w:r>
-        <w:rPr>
-          <w:rFonts w:ascii="Times New Roman" w:eastAsia="Times New Roman" w:hAnsi="Times New Roman" w:cs="Times New Roman"/>
-          <w:sz w:val="26"/>
-          <w:szCs w:val="26"/>
-        </w:rPr>
-        <w:lastRenderedPageBreak/>
-        <w:t>sự đồng ý của giáo viên. Các học viên cũng có thể trao đổi qua lại với nhau về nội dung bài học, thực hành nói hay học hỏi kinh nghiệm lẫn nhau.</w:t>
-      </w:r>
-    </w:p>
-    <w:p>
-      <w:pPr>
-        <w:shd w:val="clear" w:color="auto" w:fill="FFFFFF"/>
-        <w:spacing w:after="0" w:line="240" w:lineRule="auto"/>
-        <w:rPr>
-          <w:rFonts w:ascii="Times New Roman" w:eastAsia="Times New Roman" w:hAnsi="Times New Roman" w:cs="Times New Roman"/>
-          <w:sz w:val="26"/>
-          <w:szCs w:val="26"/>
-        </w:rPr>
-      </w:pPr>
-    </w:p>
-    <w:p>
-      <w:pPr>
-        <w:shd w:val="clear" w:color="auto" w:fill="FFFFFF"/>
-        <w:spacing w:after="0" w:line="240" w:lineRule="auto"/>
-        <w:rPr>
-          <w:rFonts w:ascii="Times New Roman" w:eastAsia="Times New Roman" w:hAnsi="Times New Roman" w:cs="Times New Roman"/>
-          <w:sz w:val="26"/>
-          <w:szCs w:val="26"/>
-        </w:rPr>
-      </w:pPr>
-      <w:r>
-        <w:rPr>
-          <w:rFonts w:ascii="Times New Roman" w:eastAsia="Times New Roman" w:hAnsi="Times New Roman" w:cs="Times New Roman"/>
-          <w:b/>
-          <w:sz w:val="26"/>
-          <w:szCs w:val="26"/>
-        </w:rPr>
-        <w:t>Kết thúc buổi học:</w:t>
-      </w:r>
-      <w:r>
-        <w:rPr>
-          <w:rFonts w:ascii="Times New Roman" w:eastAsia="Times New Roman" w:hAnsi="Times New Roman" w:cs="Times New Roman"/>
-          <w:b/>
-          <w:sz w:val="26"/>
-          <w:szCs w:val="26"/>
-        </w:rPr>
-        <w:t xml:space="preserve"> </w:t>
-      </w:r>
-      <w:r>
-        <w:rPr>
-          <w:rFonts w:ascii="Times New Roman" w:eastAsia="Times New Roman" w:hAnsi="Times New Roman" w:cs="Times New Roman"/>
-          <w:sz w:val="26"/>
-          <w:szCs w:val="26"/>
-        </w:rPr>
-        <w:t>Giáo viên chú thích lại những kiến thức cần chú ý, kết thúc chủ đề thảo luận và cho đánh giá chung cho các học viên (</w:t>
-      </w:r>
-      <w:r>
-        <w:rPr>
-          <w:rFonts w:ascii="Times New Roman" w:eastAsia="Times New Roman" w:hAnsi="Times New Roman" w:cs="Times New Roman"/>
-          <w:b/>
-          <w:sz w:val="26"/>
-          <w:szCs w:val="26"/>
-        </w:rPr>
-        <w:t>từ mới, ngữ pháp, phát âm</w:t>
-      </w:r>
-      <w:r>
-        <w:rPr>
-          <w:rFonts w:ascii="Times New Roman" w:eastAsia="Times New Roman" w:hAnsi="Times New Roman" w:cs="Times New Roman"/>
-          <w:sz w:val="26"/>
-          <w:szCs w:val="26"/>
-        </w:rPr>
-        <w:t>) để học viên chú ý rèn luyện thêm.</w:t>
-      </w:r>
-    </w:p>
-    <w:p>
-      <w:pPr>
-        <w:shd w:val="clear" w:color="auto" w:fill="FFFFFF"/>
-        <w:spacing w:after="0" w:line="240" w:lineRule="auto"/>
-        <w:rPr>
-          <w:rFonts w:ascii="Times New Roman" w:eastAsia="Times New Roman" w:hAnsi="Times New Roman" w:cs="Times New Roman"/>
-          <w:sz w:val="26"/>
-          <w:szCs w:val="26"/>
-        </w:rPr>
-      </w:pPr>
-    </w:p>
-    <w:p>
-      <w:pPr>
-        <w:shd w:val="clear" w:color="auto" w:fill="FFFFFF"/>
-        <w:spacing w:after="0" w:line="240" w:lineRule="auto"/>
-        <w:rPr>
-          <w:rFonts w:ascii="Times New Roman" w:eastAsia="Times New Roman" w:hAnsi="Times New Roman" w:cs="Times New Roman"/>
-          <w:sz w:val="26"/>
-          <w:szCs w:val="26"/>
-        </w:rPr>
-      </w:pPr>
-      <w:r>
-        <w:rPr>
-          <w:rFonts w:ascii="Times New Roman" w:eastAsia="Times New Roman" w:hAnsi="Times New Roman" w:cs="Times New Roman"/>
-          <w:b/>
-          <w:sz w:val="26"/>
-          <w:szCs w:val="26"/>
-        </w:rPr>
-        <w:t>Sau buổi học:</w:t>
-      </w:r>
-      <w:r>
-        <w:rPr>
-          <w:rFonts w:ascii="Times New Roman" w:eastAsia="Times New Roman" w:hAnsi="Times New Roman" w:cs="Times New Roman"/>
-          <w:sz w:val="26"/>
-          <w:szCs w:val="26"/>
-        </w:rPr>
-        <w:t xml:space="preserve"> học viên tự rèn luyện phát âm, tập nói thật nhiều để tăng cường khả năng phản xạ trong giao tiếp và nhớ được nhiều từ mới hơn. Học viên có thể xem lại các tài liệu liên quan, tập nghe các đoạn hội thoại, nghe người đọc mẫu rồi đọc theo, tập phát âm cho đúng vần, từ, sau đó là ghép câu. Ngoài ra, học viên cũng có thể xem phim, nghe bài hát, đọc báo tiếng Anh. Hoặc học viên có thể giao tiếp nói chuyện với bạn bè, nói chuyện với người nước ngoài đi dạo ở công viên,… góp phần nâng cao khả giao tiếp thực tế của mình. Rõ ràng học trong lớp là không bao giờ đủ, học viên </w:t>
-      </w:r>
-      <w:r>
-        <w:rPr>
-          <w:rFonts w:ascii="Times New Roman" w:eastAsia="Times New Roman" w:hAnsi="Times New Roman" w:cs="Times New Roman"/>
-          <w:sz w:val="26"/>
-          <w:szCs w:val="26"/>
-        </w:rPr>
-        <w:t xml:space="preserve">còn </w:t>
-      </w:r>
-      <w:r>
-        <w:rPr>
-          <w:rFonts w:ascii="Times New Roman" w:eastAsia="Times New Roman" w:hAnsi="Times New Roman" w:cs="Times New Roman"/>
-          <w:sz w:val="26"/>
-          <w:szCs w:val="26"/>
-        </w:rPr>
-        <w:t xml:space="preserve">cần phải có </w:t>
-      </w:r>
-      <w:r>
-        <w:rPr>
-          <w:rFonts w:ascii="Times New Roman" w:eastAsia="Times New Roman" w:hAnsi="Times New Roman" w:cs="Times New Roman"/>
-          <w:b/>
-          <w:sz w:val="26"/>
-          <w:szCs w:val="26"/>
-        </w:rPr>
-        <w:t>sự nỗ lực tự rèn luyện của bản thân</w:t>
-      </w:r>
-      <w:r>
-        <w:rPr>
-          <w:rFonts w:ascii="Times New Roman" w:eastAsia="Times New Roman" w:hAnsi="Times New Roman" w:cs="Times New Roman"/>
-          <w:sz w:val="26"/>
-          <w:szCs w:val="26"/>
-        </w:rPr>
-        <w:t>.</w:t>
-      </w:r>
-    </w:p>
-    <w:p>
-      <w:pPr>
-        <w:shd w:val="clear" w:color="auto" w:fill="FFFFFF"/>
-        <w:spacing w:after="0" w:line="240" w:lineRule="auto"/>
-        <w:rPr>
-          <w:rFonts w:ascii="Times New Roman" w:eastAsia="Times New Roman" w:hAnsi="Times New Roman" w:cs="Times New Roman"/>
-          <w:sz w:val="26"/>
-          <w:szCs w:val="26"/>
-        </w:rPr>
-      </w:pPr>
-    </w:p>
-    <w:p>
-      <w:pPr>
-        <w:shd w:val="clear" w:color="auto" w:fill="FFFFFF"/>
-        <w:spacing w:after="0" w:line="240" w:lineRule="auto"/>
-        <w:rPr>
-          <w:rFonts w:ascii="Times New Roman" w:eastAsia="Times New Roman" w:hAnsi="Times New Roman" w:cs="Times New Roman"/>
-          <w:sz w:val="26"/>
-          <w:szCs w:val="26"/>
-        </w:rPr>
-      </w:pPr>
-    </w:p>
-    <w:p>
-      <w:pPr>
-        <w:shd w:val="clear" w:color="auto" w:fill="FFFFFF"/>
-        <w:spacing w:after="0" w:line="240" w:lineRule="auto"/>
-        <w:rPr>
-          <w:rFonts w:ascii="Times New Roman" w:eastAsia="Times New Roman" w:hAnsi="Times New Roman" w:cs="Times New Roman"/>
-          <w:sz w:val="26"/>
-          <w:szCs w:val="26"/>
-        </w:rPr>
-      </w:pPr>
-    </w:p>
-    <w:p>
-      <w:pPr>
-        <w:shd w:val="clear" w:color="auto" w:fill="FFFFFF"/>
-        <w:spacing w:after="0" w:line="240" w:lineRule="auto"/>
         <w:jc w:val="center"/>
         <w:rPr>
           <w:rFonts w:ascii="Times New Roman" w:eastAsia="Times New Roman" w:hAnsi="Times New Roman" w:cs="Times New Roman"/>
+          <w:b/>
           <w:sz w:val="26"/>
           <w:szCs w:val="26"/>
         </w:rPr>
@@ -754,7 +66,7 @@
           <w:lang w:eastAsia="en-US"/>
         </w:rPr>
         <w:drawing>
-          <wp:inline distT="0" distB="0" distL="0" distR="0">
+          <wp:inline distT="0" distB="0" distL="0" distR="0" wp14:anchorId="39EA389A" wp14:editId="698A457B">
             <wp:extent cx="4519295" cy="3006725"/>
             <wp:effectExtent l="0" t="0" r="0" b="3175"/>
             <wp:docPr id="1" name="Picture 1" descr="Kết quả hình ảnh cho mô hình lớp học tiếng anh giao tiếp"/>
@@ -807,6 +119,722 @@
       <w:pPr>
         <w:shd w:val="clear" w:color="auto" w:fill="FFFFFF"/>
         <w:spacing w:after="0" w:line="240" w:lineRule="auto"/>
+        <w:jc w:val="center"/>
+        <w:rPr>
+          <w:rFonts w:ascii="Times New Roman" w:eastAsia="Times New Roman" w:hAnsi="Times New Roman" w:cs="Times New Roman"/>
+          <w:b/>
+          <w:sz w:val="26"/>
+          <w:szCs w:val="26"/>
+        </w:rPr>
+      </w:pPr>
+    </w:p>
+    <w:p>
+      <w:pPr>
+        <w:shd w:val="clear" w:color="auto" w:fill="FFFFFF"/>
+        <w:spacing w:after="0" w:line="240" w:lineRule="auto"/>
+        <w:rPr>
+          <w:rFonts w:ascii="Times New Roman" w:eastAsia="Times New Roman" w:hAnsi="Times New Roman" w:cs="Times New Roman"/>
+          <w:b/>
+          <w:sz w:val="26"/>
+          <w:szCs w:val="26"/>
+        </w:rPr>
+      </w:pPr>
+      <w:bookmarkStart w:id="0" w:name="_GoBack"/>
+      <w:bookmarkEnd w:id="0"/>
+    </w:p>
+    <w:p>
+      <w:pPr>
+        <w:shd w:val="clear" w:color="auto" w:fill="FFFFFF"/>
+        <w:spacing w:after="0" w:line="240" w:lineRule="auto"/>
+        <w:rPr>
+          <w:rFonts w:ascii="Times New Roman" w:eastAsia="Times New Roman" w:hAnsi="Times New Roman" w:cs="Times New Roman"/>
+          <w:sz w:val="26"/>
+          <w:szCs w:val="26"/>
+        </w:rPr>
+      </w:pPr>
+      <w:r>
+        <w:rPr>
+          <w:rFonts w:ascii="Times New Roman" w:eastAsia="Times New Roman" w:hAnsi="Times New Roman" w:cs="Times New Roman"/>
+          <w:b/>
+          <w:sz w:val="26"/>
+          <w:szCs w:val="26"/>
+        </w:rPr>
+        <w:t>Đối tượng</w:t>
+      </w:r>
+      <w:r>
+        <w:rPr>
+          <w:rFonts w:ascii="Times New Roman" w:eastAsia="Times New Roman" w:hAnsi="Times New Roman" w:cs="Times New Roman"/>
+          <w:b/>
+          <w:sz w:val="26"/>
+          <w:szCs w:val="26"/>
+        </w:rPr>
+        <w:t xml:space="preserve"> tham gia</w:t>
+      </w:r>
+      <w:r>
+        <w:rPr>
+          <w:rFonts w:ascii="Times New Roman" w:eastAsia="Times New Roman" w:hAnsi="Times New Roman" w:cs="Times New Roman"/>
+          <w:b/>
+          <w:sz w:val="26"/>
+          <w:szCs w:val="26"/>
+        </w:rPr>
+        <w:t>:</w:t>
+      </w:r>
+      <w:r>
+        <w:rPr>
+          <w:rFonts w:ascii="Times New Roman" w:eastAsia="Times New Roman" w:hAnsi="Times New Roman" w:cs="Times New Roman"/>
+          <w:sz w:val="26"/>
+          <w:szCs w:val="26"/>
+        </w:rPr>
+        <w:t xml:space="preserve"> giáo viên,</w:t>
+      </w:r>
+      <w:r>
+        <w:rPr>
+          <w:rFonts w:ascii="Times New Roman" w:eastAsia="Times New Roman" w:hAnsi="Times New Roman" w:cs="Times New Roman"/>
+          <w:sz w:val="26"/>
+          <w:szCs w:val="26"/>
+        </w:rPr>
+        <w:t xml:space="preserve"> học viên</w:t>
+      </w:r>
+    </w:p>
+    <w:p>
+      <w:pPr>
+        <w:shd w:val="clear" w:color="auto" w:fill="FFFFFF"/>
+        <w:spacing w:after="0" w:line="240" w:lineRule="auto"/>
+        <w:rPr>
+          <w:rFonts w:ascii="Times New Roman" w:eastAsia="Times New Roman" w:hAnsi="Times New Roman" w:cs="Times New Roman"/>
+          <w:sz w:val="26"/>
+          <w:szCs w:val="26"/>
+        </w:rPr>
+      </w:pPr>
+    </w:p>
+    <w:p>
+      <w:pPr>
+        <w:shd w:val="clear" w:color="auto" w:fill="FFFFFF"/>
+        <w:spacing w:after="0" w:line="240" w:lineRule="auto"/>
+        <w:rPr>
+          <w:rFonts w:ascii="Times New Roman" w:eastAsia="Times New Roman" w:hAnsi="Times New Roman" w:cs="Times New Roman"/>
+          <w:sz w:val="26"/>
+          <w:szCs w:val="26"/>
+        </w:rPr>
+      </w:pPr>
+      <w:r>
+        <w:rPr>
+          <w:rFonts w:ascii="Times New Roman" w:eastAsia="Times New Roman" w:hAnsi="Times New Roman" w:cs="Times New Roman"/>
+          <w:b/>
+          <w:sz w:val="26"/>
+          <w:szCs w:val="26"/>
+        </w:rPr>
+        <w:t>Mục đích:</w:t>
+      </w:r>
+      <w:r>
+        <w:rPr>
+          <w:rFonts w:ascii="Times New Roman" w:eastAsia="Times New Roman" w:hAnsi="Times New Roman" w:cs="Times New Roman"/>
+          <w:sz w:val="26"/>
+          <w:szCs w:val="26"/>
+        </w:rPr>
+        <w:t xml:space="preserve"> luyện kỹ năng nghe, nói, qua đó nâng cao phản xạ trong giao tiếp để học viên có thể tự tin giao tiếp với người nước ngoài.</w:t>
+      </w:r>
+    </w:p>
+    <w:p>
+      <w:pPr>
+        <w:shd w:val="clear" w:color="auto" w:fill="FFFFFF"/>
+        <w:spacing w:after="0" w:line="240" w:lineRule="auto"/>
+        <w:rPr>
+          <w:rFonts w:ascii="Times New Roman" w:eastAsia="Times New Roman" w:hAnsi="Times New Roman" w:cs="Times New Roman"/>
+          <w:sz w:val="26"/>
+          <w:szCs w:val="26"/>
+        </w:rPr>
+      </w:pPr>
+    </w:p>
+    <w:p>
+      <w:pPr>
+        <w:shd w:val="clear" w:color="auto" w:fill="FFFFFF"/>
+        <w:spacing w:after="0" w:line="240" w:lineRule="auto"/>
+        <w:rPr>
+          <w:rFonts w:ascii="Times New Roman" w:eastAsia="Times New Roman" w:hAnsi="Times New Roman" w:cs="Times New Roman"/>
+          <w:sz w:val="26"/>
+          <w:szCs w:val="26"/>
+        </w:rPr>
+      </w:pPr>
+      <w:r>
+        <w:rPr>
+          <w:rFonts w:ascii="Times New Roman" w:eastAsia="Times New Roman" w:hAnsi="Times New Roman" w:cs="Times New Roman"/>
+          <w:b/>
+          <w:sz w:val="26"/>
+          <w:szCs w:val="26"/>
+        </w:rPr>
+        <w:t>Không gian, thời gian:</w:t>
+      </w:r>
+      <w:r>
+        <w:rPr>
+          <w:rFonts w:ascii="Times New Roman" w:eastAsia="Times New Roman" w:hAnsi="Times New Roman" w:cs="Times New Roman"/>
+          <w:sz w:val="26"/>
+          <w:szCs w:val="26"/>
+        </w:rPr>
+        <w:t xml:space="preserve"> sau khi thỏa thuận với nhau, giáo viên và học sinh sẽ thống nhất một lịch hẹn gặp nhau vào một giờ cố định (ví dụ: 19h00) vào các ngày trong tuần (ví dụ: thứ 2, thứ 4, thứ 6) tại phòng số 03 của trung tâm Anh ngữ A hay </w:t>
+      </w:r>
+      <w:r>
+        <w:rPr>
+          <w:rFonts w:ascii="Times New Roman" w:eastAsia="Times New Roman" w:hAnsi="Times New Roman" w:cs="Times New Roman"/>
+          <w:sz w:val="26"/>
+          <w:szCs w:val="26"/>
+        </w:rPr>
+        <w:t>có thể là một nơi nào đó mà giáo viên và học viên có thể gặp mặt và giao tiếp trực tiếp với nhau, cụ thể ở đây là phòng học.</w:t>
+      </w:r>
+    </w:p>
+    <w:p>
+      <w:pPr>
+        <w:shd w:val="clear" w:color="auto" w:fill="FFFFFF"/>
+        <w:spacing w:after="0" w:line="240" w:lineRule="auto"/>
+        <w:rPr>
+          <w:rFonts w:ascii="Times New Roman" w:eastAsia="Times New Roman" w:hAnsi="Times New Roman" w:cs="Times New Roman"/>
+          <w:sz w:val="26"/>
+          <w:szCs w:val="26"/>
+        </w:rPr>
+      </w:pPr>
+    </w:p>
+    <w:p>
+      <w:pPr>
+        <w:shd w:val="clear" w:color="auto" w:fill="FFFFFF"/>
+        <w:spacing w:after="0" w:line="240" w:lineRule="auto"/>
+        <w:rPr>
+          <w:rFonts w:ascii="Times New Roman" w:eastAsia="Times New Roman" w:hAnsi="Times New Roman" w:cs="Times New Roman"/>
+          <w:sz w:val="26"/>
+          <w:szCs w:val="26"/>
+        </w:rPr>
+      </w:pPr>
+      <w:r>
+        <w:rPr>
+          <w:rFonts w:ascii="Times New Roman" w:eastAsia="Times New Roman" w:hAnsi="Times New Roman" w:cs="Times New Roman"/>
+          <w:b/>
+          <w:sz w:val="26"/>
+          <w:szCs w:val="26"/>
+        </w:rPr>
+        <w:t>Phòng học:</w:t>
+      </w:r>
+      <w:r>
+        <w:rPr>
+          <w:rFonts w:ascii="Times New Roman" w:eastAsia="Times New Roman" w:hAnsi="Times New Roman" w:cs="Times New Roman"/>
+          <w:sz w:val="26"/>
+          <w:szCs w:val="26"/>
+        </w:rPr>
+        <w:t xml:space="preserve"> cung cấp đầy đủ bàn, ghế</w:t>
+      </w:r>
+      <w:r>
+        <w:rPr>
+          <w:rFonts w:ascii="Times New Roman" w:eastAsia="Times New Roman" w:hAnsi="Times New Roman" w:cs="Times New Roman"/>
+          <w:sz w:val="26"/>
+          <w:szCs w:val="26"/>
+        </w:rPr>
+        <w:t xml:space="preserve"> và được sắp xếp sao cho thuận tiện</w:t>
+      </w:r>
+      <w:r>
+        <w:rPr>
+          <w:rFonts w:ascii="Times New Roman" w:eastAsia="Times New Roman" w:hAnsi="Times New Roman" w:cs="Times New Roman"/>
+          <w:sz w:val="26"/>
+          <w:szCs w:val="26"/>
+        </w:rPr>
+        <w:t xml:space="preserve"> để giáo viên và học viên có thể ngồi, giao tiếp</w:t>
+      </w:r>
+      <w:r>
+        <w:rPr>
+          <w:rFonts w:ascii="Times New Roman" w:eastAsia="Times New Roman" w:hAnsi="Times New Roman" w:cs="Times New Roman"/>
+          <w:sz w:val="26"/>
+          <w:szCs w:val="26"/>
+        </w:rPr>
+        <w:t xml:space="preserve"> thoải mái với nhau. Bên cạnh đó là các phương tiện hỗ trợ cho việc học như:</w:t>
+      </w:r>
+    </w:p>
+    <w:p>
+      <w:pPr>
+        <w:pStyle w:val="ListParagraph"/>
+        <w:numPr>
+          <w:ilvl w:val="0"/>
+          <w:numId w:val="4"/>
+        </w:numPr>
+        <w:shd w:val="clear" w:color="auto" w:fill="FFFFFF"/>
+        <w:spacing w:after="0" w:line="240" w:lineRule="auto"/>
+        <w:rPr>
+          <w:rFonts w:ascii="Times New Roman" w:eastAsia="Times New Roman" w:hAnsi="Times New Roman" w:cs="Times New Roman"/>
+          <w:sz w:val="26"/>
+          <w:szCs w:val="26"/>
+        </w:rPr>
+      </w:pPr>
+      <w:r>
+        <w:rPr>
+          <w:rFonts w:ascii="Times New Roman" w:eastAsia="Times New Roman" w:hAnsi="Times New Roman" w:cs="Times New Roman"/>
+          <w:b/>
+          <w:sz w:val="26"/>
+          <w:szCs w:val="26"/>
+        </w:rPr>
+        <w:t>Máy nghe:</w:t>
+      </w:r>
+      <w:r>
+        <w:rPr>
+          <w:rFonts w:ascii="Times New Roman" w:eastAsia="Times New Roman" w:hAnsi="Times New Roman" w:cs="Times New Roman"/>
+          <w:sz w:val="26"/>
+          <w:szCs w:val="26"/>
+        </w:rPr>
+        <w:t xml:space="preserve"> để học viên có thể nghe các đoạn hội thoại, thảo luận, ý kiến cá nhân,… bằng tiếng Anh, nghe phát âm các từ mới trong bài học, nghe bài hát tiếng Anh và các hoạt động nghe liên quan khác.</w:t>
+      </w:r>
+    </w:p>
+    <w:p>
+      <w:pPr>
+        <w:pStyle w:val="ListParagraph"/>
+        <w:numPr>
+          <w:ilvl w:val="0"/>
+          <w:numId w:val="4"/>
+        </w:numPr>
+        <w:shd w:val="clear" w:color="auto" w:fill="FFFFFF"/>
+        <w:spacing w:after="0" w:line="240" w:lineRule="auto"/>
+        <w:rPr>
+          <w:rFonts w:ascii="Times New Roman" w:eastAsia="Times New Roman" w:hAnsi="Times New Roman" w:cs="Times New Roman"/>
+          <w:sz w:val="26"/>
+          <w:szCs w:val="26"/>
+        </w:rPr>
+      </w:pPr>
+      <w:r>
+        <w:rPr>
+          <w:rFonts w:ascii="Times New Roman" w:eastAsia="Times New Roman" w:hAnsi="Times New Roman" w:cs="Times New Roman"/>
+          <w:b/>
+          <w:sz w:val="26"/>
+          <w:szCs w:val="26"/>
+        </w:rPr>
+        <w:t>Máy chiếu:</w:t>
+      </w:r>
+      <w:r>
+        <w:rPr>
+          <w:rFonts w:ascii="Times New Roman" w:eastAsia="Times New Roman" w:hAnsi="Times New Roman" w:cs="Times New Roman"/>
+          <w:sz w:val="26"/>
+          <w:szCs w:val="26"/>
+        </w:rPr>
+        <w:t xml:space="preserve"> giúp trình chiếu các loại tranh ảnh, slide bài học, văn bản</w:t>
+      </w:r>
+      <w:r>
+        <w:rPr>
+          <w:rFonts w:ascii="Times New Roman" w:eastAsia="Times New Roman" w:hAnsi="Times New Roman" w:cs="Times New Roman"/>
+          <w:sz w:val="26"/>
+          <w:szCs w:val="26"/>
+        </w:rPr>
+        <w:t xml:space="preserve"> để học viên và giao viên cùng nhìn thấy và thảo luận với nhau.</w:t>
+      </w:r>
+    </w:p>
+    <w:p>
+      <w:pPr>
+        <w:pStyle w:val="ListParagraph"/>
+        <w:numPr>
+          <w:ilvl w:val="0"/>
+          <w:numId w:val="4"/>
+        </w:numPr>
+        <w:shd w:val="clear" w:color="auto" w:fill="FFFFFF"/>
+        <w:spacing w:after="0" w:line="240" w:lineRule="auto"/>
+        <w:rPr>
+          <w:rFonts w:ascii="Times New Roman" w:eastAsia="Times New Roman" w:hAnsi="Times New Roman" w:cs="Times New Roman"/>
+          <w:sz w:val="26"/>
+          <w:szCs w:val="26"/>
+        </w:rPr>
+      </w:pPr>
+      <w:r>
+        <w:rPr>
+          <w:rFonts w:ascii="Times New Roman" w:eastAsia="Times New Roman" w:hAnsi="Times New Roman" w:cs="Times New Roman"/>
+          <w:b/>
+          <w:sz w:val="26"/>
+          <w:szCs w:val="26"/>
+        </w:rPr>
+        <w:t>Bảng:</w:t>
+      </w:r>
+      <w:r>
+        <w:rPr>
+          <w:rFonts w:ascii="Times New Roman" w:eastAsia="Times New Roman" w:hAnsi="Times New Roman" w:cs="Times New Roman"/>
+          <w:sz w:val="26"/>
+          <w:szCs w:val="26"/>
+        </w:rPr>
+        <w:t xml:space="preserve"> có thể là bảng trắng hoặc bảng viết phấn, giúp giáo viên có thể truyền đạt lại nhưng chú thích, lưu ý trong bài học, là nơi học viên thể hiện câu trả lời hay </w:t>
+      </w:r>
+      <w:r>
+        <w:rPr>
+          <w:rFonts w:ascii="Times New Roman" w:eastAsia="Times New Roman" w:hAnsi="Times New Roman" w:cs="Times New Roman"/>
+          <w:sz w:val="26"/>
+          <w:szCs w:val="26"/>
+        </w:rPr>
+        <w:lastRenderedPageBreak/>
+        <w:t>những thắc mắc để giáo viên và những học viên khác được nhìn thấy và cùng tham gia thảo luận.</w:t>
+      </w:r>
+    </w:p>
+    <w:p>
+      <w:pPr>
+        <w:shd w:val="clear" w:color="auto" w:fill="FFFFFF"/>
+        <w:spacing w:after="0" w:line="240" w:lineRule="auto"/>
+        <w:rPr>
+          <w:rFonts w:ascii="Times New Roman" w:eastAsia="Times New Roman" w:hAnsi="Times New Roman" w:cs="Times New Roman"/>
+          <w:sz w:val="26"/>
+          <w:szCs w:val="26"/>
+        </w:rPr>
+      </w:pPr>
+    </w:p>
+    <w:p>
+      <w:pPr>
+        <w:shd w:val="clear" w:color="auto" w:fill="FFFFFF"/>
+        <w:spacing w:after="0" w:line="240" w:lineRule="auto"/>
+        <w:rPr>
+          <w:rFonts w:ascii="Times New Roman" w:eastAsia="Times New Roman" w:hAnsi="Times New Roman" w:cs="Times New Roman"/>
+          <w:sz w:val="26"/>
+          <w:szCs w:val="26"/>
+        </w:rPr>
+      </w:pPr>
+      <w:r>
+        <w:rPr>
+          <w:rFonts w:ascii="Times New Roman" w:eastAsia="Times New Roman" w:hAnsi="Times New Roman" w:cs="Times New Roman"/>
+          <w:b/>
+          <w:sz w:val="26"/>
+          <w:szCs w:val="26"/>
+        </w:rPr>
+        <w:t>Tài liệu:</w:t>
+      </w:r>
+      <w:r>
+        <w:rPr>
+          <w:rFonts w:ascii="Times New Roman" w:eastAsia="Times New Roman" w:hAnsi="Times New Roman" w:cs="Times New Roman"/>
+          <w:sz w:val="26"/>
+          <w:szCs w:val="26"/>
+        </w:rPr>
+        <w:t xml:space="preserve"> là một yếu tố không thể thiếu đối với lớp học, học viên và giáo viên </w:t>
+      </w:r>
+      <w:r>
+        <w:rPr>
+          <w:rFonts w:ascii="Times New Roman" w:eastAsia="Times New Roman" w:hAnsi="Times New Roman" w:cs="Times New Roman"/>
+          <w:sz w:val="26"/>
+          <w:szCs w:val="26"/>
+        </w:rPr>
+        <w:t>đều phải có tài liệu để chuẩn bị bài học, ôn lại những kiến thức đã học. Nếu học viên quên kiến thức đã học thì có thể xem lại trong tài liệu.</w:t>
+      </w:r>
+    </w:p>
+    <w:p>
+      <w:pPr>
+        <w:shd w:val="clear" w:color="auto" w:fill="FFFFFF"/>
+        <w:spacing w:after="0" w:line="240" w:lineRule="auto"/>
+        <w:rPr>
+          <w:rFonts w:ascii="Times New Roman" w:eastAsia="Times New Roman" w:hAnsi="Times New Roman" w:cs="Times New Roman"/>
+          <w:sz w:val="26"/>
+          <w:szCs w:val="26"/>
+        </w:rPr>
+      </w:pPr>
+    </w:p>
+    <w:p>
+      <w:pPr>
+        <w:shd w:val="clear" w:color="auto" w:fill="FFFFFF"/>
+        <w:spacing w:after="0" w:line="240" w:lineRule="auto"/>
+        <w:rPr>
+          <w:rFonts w:ascii="Times New Roman" w:eastAsia="Times New Roman" w:hAnsi="Times New Roman" w:cs="Times New Roman"/>
+          <w:sz w:val="26"/>
+          <w:szCs w:val="26"/>
+        </w:rPr>
+      </w:pPr>
+      <w:r>
+        <w:rPr>
+          <w:rFonts w:ascii="Times New Roman" w:eastAsia="Times New Roman" w:hAnsi="Times New Roman" w:cs="Times New Roman"/>
+          <w:b/>
+          <w:sz w:val="26"/>
+          <w:szCs w:val="26"/>
+        </w:rPr>
+        <w:t>Giáo viên</w:t>
+      </w:r>
+      <w:r>
+        <w:rPr>
+          <w:rFonts w:ascii="Times New Roman" w:eastAsia="Times New Roman" w:hAnsi="Times New Roman" w:cs="Times New Roman"/>
+          <w:sz w:val="26"/>
+          <w:szCs w:val="26"/>
+        </w:rPr>
+        <w:t xml:space="preserve"> sẽ là người điều hành trong suốt buổi học. Giáo viên chịu trách nhiệm đưa ra chủ đề, giới thiệu, đưa ra các câu hỏi mang tính gợi mở hay chỉ đơn thuần là chỉnh lại cách phát âm, cách dùng nghữ pháp để nói sao cho đúng.</w:t>
+      </w:r>
+    </w:p>
+    <w:p>
+      <w:pPr>
+        <w:shd w:val="clear" w:color="auto" w:fill="FFFFFF"/>
+        <w:spacing w:after="0" w:line="240" w:lineRule="auto"/>
+        <w:rPr>
+          <w:rFonts w:ascii="Times New Roman" w:eastAsia="Times New Roman" w:hAnsi="Times New Roman" w:cs="Times New Roman"/>
+          <w:sz w:val="26"/>
+          <w:szCs w:val="26"/>
+        </w:rPr>
+      </w:pPr>
+    </w:p>
+    <w:p>
+      <w:pPr>
+        <w:shd w:val="clear" w:color="auto" w:fill="FFFFFF"/>
+        <w:spacing w:after="0" w:line="240" w:lineRule="auto"/>
+        <w:rPr>
+          <w:rFonts w:ascii="Times New Roman" w:eastAsia="Times New Roman" w:hAnsi="Times New Roman" w:cs="Times New Roman"/>
+          <w:sz w:val="26"/>
+          <w:szCs w:val="26"/>
+        </w:rPr>
+      </w:pPr>
+      <w:r>
+        <w:rPr>
+          <w:rFonts w:ascii="Times New Roman" w:eastAsia="Times New Roman" w:hAnsi="Times New Roman" w:cs="Times New Roman"/>
+          <w:b/>
+          <w:sz w:val="26"/>
+          <w:szCs w:val="26"/>
+        </w:rPr>
+        <w:t>Trước khi bắt đầu buổi học:</w:t>
+      </w:r>
+      <w:r>
+        <w:rPr>
+          <w:rFonts w:ascii="Times New Roman" w:eastAsia="Times New Roman" w:hAnsi="Times New Roman" w:cs="Times New Roman"/>
+          <w:sz w:val="26"/>
+          <w:szCs w:val="26"/>
+        </w:rPr>
+        <w:t xml:space="preserve"> mọi người chuẩn bị bài trước, xem trước chủ đề thảo </w:t>
+      </w:r>
+      <w:r>
+        <w:rPr>
+          <w:rFonts w:ascii="Times New Roman" w:eastAsia="Times New Roman" w:hAnsi="Times New Roman" w:cs="Times New Roman"/>
+          <w:sz w:val="26"/>
+          <w:szCs w:val="26"/>
+        </w:rPr>
+        <w:t>luận, ghi lại những thắc mắc để có thể hỏi giáo viên hay những người xung quanh.</w:t>
+      </w:r>
+      <w:r>
+        <w:rPr>
+          <w:rFonts w:ascii="Times New Roman" w:eastAsia="Times New Roman" w:hAnsi="Times New Roman" w:cs="Times New Roman"/>
+          <w:sz w:val="26"/>
+          <w:szCs w:val="26"/>
+        </w:rPr>
+        <w:t xml:space="preserve"> Giáo viên đưa ra chủ đề bài </w:t>
+      </w:r>
+      <w:r>
+        <w:rPr>
+          <w:rFonts w:ascii="Times New Roman" w:eastAsia="Times New Roman" w:hAnsi="Times New Roman" w:cs="Times New Roman"/>
+          <w:sz w:val="26"/>
+          <w:szCs w:val="26"/>
+        </w:rPr>
+        <w:t>học và giới thiệu cho học viên.</w:t>
+      </w:r>
+    </w:p>
+    <w:p>
+      <w:pPr>
+        <w:shd w:val="clear" w:color="auto" w:fill="FFFFFF"/>
+        <w:spacing w:after="0" w:line="240" w:lineRule="auto"/>
+        <w:rPr>
+          <w:rFonts w:ascii="Times New Roman" w:eastAsia="Times New Roman" w:hAnsi="Times New Roman" w:cs="Times New Roman"/>
+          <w:sz w:val="26"/>
+          <w:szCs w:val="26"/>
+        </w:rPr>
+      </w:pPr>
+    </w:p>
+    <w:p>
+      <w:pPr>
+        <w:shd w:val="clear" w:color="auto" w:fill="FFFFFF"/>
+        <w:spacing w:after="0" w:line="240" w:lineRule="auto"/>
+        <w:rPr>
+          <w:rFonts w:ascii="Times New Roman" w:eastAsia="Times New Roman" w:hAnsi="Times New Roman" w:cs="Times New Roman"/>
+          <w:sz w:val="26"/>
+          <w:szCs w:val="26"/>
+        </w:rPr>
+      </w:pPr>
+      <w:r>
+        <w:rPr>
+          <w:rFonts w:ascii="Times New Roman" w:eastAsia="Times New Roman" w:hAnsi="Times New Roman" w:cs="Times New Roman"/>
+          <w:b/>
+          <w:sz w:val="26"/>
+          <w:szCs w:val="26"/>
+        </w:rPr>
+        <w:t>Trong buổi học:</w:t>
+      </w:r>
+      <w:r>
+        <w:rPr>
+          <w:rFonts w:ascii="Times New Roman" w:eastAsia="Times New Roman" w:hAnsi="Times New Roman" w:cs="Times New Roman"/>
+          <w:sz w:val="26"/>
+          <w:szCs w:val="26"/>
+        </w:rPr>
+        <w:t xml:space="preserve"> Giáo viên giới thiệu bài học và sau đó đưa câu hỏi thảo luận. Trong buổi học thường có từ mới: giáo viên sẽ ghi lên bảng và hướng dẫn cho học viên đọc đúng từ đó. Học viên có thắc mắc thì giơ tay xin phát biểu, học viên phát biểu khi được sự đồng ý của giáo viên. Các học viên cũng có thể trao đổi qua lại với nhau về nội dung bài học, thực hành nói hay học hỏi kinh nghiệm lẫn nhau.</w:t>
+      </w:r>
+    </w:p>
+    <w:p>
+      <w:pPr>
+        <w:shd w:val="clear" w:color="auto" w:fill="FFFFFF"/>
+        <w:spacing w:after="0" w:line="240" w:lineRule="auto"/>
+        <w:rPr>
+          <w:rFonts w:ascii="Times New Roman" w:eastAsia="Times New Roman" w:hAnsi="Times New Roman" w:cs="Times New Roman"/>
+          <w:sz w:val="26"/>
+          <w:szCs w:val="26"/>
+        </w:rPr>
+      </w:pPr>
+    </w:p>
+    <w:p>
+      <w:pPr>
+        <w:shd w:val="clear" w:color="auto" w:fill="FFFFFF"/>
+        <w:spacing w:after="0" w:line="240" w:lineRule="auto"/>
+        <w:rPr>
+          <w:rFonts w:ascii="Times New Roman" w:eastAsia="Times New Roman" w:hAnsi="Times New Roman" w:cs="Times New Roman"/>
+          <w:sz w:val="26"/>
+          <w:szCs w:val="26"/>
+        </w:rPr>
+      </w:pPr>
+      <w:r>
+        <w:rPr>
+          <w:rFonts w:ascii="Times New Roman" w:eastAsia="Times New Roman" w:hAnsi="Times New Roman" w:cs="Times New Roman"/>
+          <w:b/>
+          <w:sz w:val="26"/>
+          <w:szCs w:val="26"/>
+        </w:rPr>
+        <w:t>Kết thúc buổi học:</w:t>
+      </w:r>
+      <w:r>
+        <w:rPr>
+          <w:rFonts w:ascii="Times New Roman" w:eastAsia="Times New Roman" w:hAnsi="Times New Roman" w:cs="Times New Roman"/>
+          <w:b/>
+          <w:sz w:val="26"/>
+          <w:szCs w:val="26"/>
+        </w:rPr>
+        <w:t xml:space="preserve"> </w:t>
+      </w:r>
+      <w:r>
+        <w:rPr>
+          <w:rFonts w:ascii="Times New Roman" w:eastAsia="Times New Roman" w:hAnsi="Times New Roman" w:cs="Times New Roman"/>
+          <w:sz w:val="26"/>
+          <w:szCs w:val="26"/>
+        </w:rPr>
+        <w:t>Giáo viên chú thích lại những kiến thức cần chú ý, kết thúc chủ đề thảo luận và cho đánh giá chung cho các học viên (</w:t>
+      </w:r>
+      <w:r>
+        <w:rPr>
+          <w:rFonts w:ascii="Times New Roman" w:eastAsia="Times New Roman" w:hAnsi="Times New Roman" w:cs="Times New Roman"/>
+          <w:b/>
+          <w:sz w:val="26"/>
+          <w:szCs w:val="26"/>
+        </w:rPr>
+        <w:t>từ mới, ngữ pháp, phát âm</w:t>
+      </w:r>
+      <w:r>
+        <w:rPr>
+          <w:rFonts w:ascii="Times New Roman" w:eastAsia="Times New Roman" w:hAnsi="Times New Roman" w:cs="Times New Roman"/>
+          <w:sz w:val="26"/>
+          <w:szCs w:val="26"/>
+        </w:rPr>
+        <w:t>) để học viên chú ý rèn luyện thêm.</w:t>
+      </w:r>
+    </w:p>
+    <w:p>
+      <w:pPr>
+        <w:shd w:val="clear" w:color="auto" w:fill="FFFFFF"/>
+        <w:spacing w:after="0" w:line="240" w:lineRule="auto"/>
+        <w:rPr>
+          <w:rFonts w:ascii="Times New Roman" w:eastAsia="Times New Roman" w:hAnsi="Times New Roman" w:cs="Times New Roman"/>
+          <w:sz w:val="26"/>
+          <w:szCs w:val="26"/>
+        </w:rPr>
+      </w:pPr>
+    </w:p>
+    <w:p>
+      <w:pPr>
+        <w:shd w:val="clear" w:color="auto" w:fill="FFFFFF"/>
+        <w:spacing w:after="0" w:line="240" w:lineRule="auto"/>
+        <w:rPr>
+          <w:rFonts w:ascii="Times New Roman" w:eastAsia="Times New Roman" w:hAnsi="Times New Roman" w:cs="Times New Roman"/>
+          <w:sz w:val="26"/>
+          <w:szCs w:val="26"/>
+        </w:rPr>
+      </w:pPr>
+      <w:r>
+        <w:rPr>
+          <w:rFonts w:ascii="Times New Roman" w:eastAsia="Times New Roman" w:hAnsi="Times New Roman" w:cs="Times New Roman"/>
+          <w:b/>
+          <w:sz w:val="26"/>
+          <w:szCs w:val="26"/>
+        </w:rPr>
+        <w:t>Sau buổi học:</w:t>
+      </w:r>
+      <w:r>
+        <w:rPr>
+          <w:rFonts w:ascii="Times New Roman" w:eastAsia="Times New Roman" w:hAnsi="Times New Roman" w:cs="Times New Roman"/>
+          <w:sz w:val="26"/>
+          <w:szCs w:val="26"/>
+        </w:rPr>
+        <w:t xml:space="preserve"> học viên tự rèn luyện phát âm, tập nói thật nhiều để tăng cường khả năng phản xạ trong giao tiếp và nhớ được nhiều từ mới hơn. Học viên có thể xem lại các tài liệu liên quan, tập nghe các đoạn hội thoại, nghe người đọc mẫu rồi đọc theo, tập phát âm cho đúng vần, từ, sau đó là ghép câu. Ngoài ra, học viên cũng có thể xem phim, nghe bài hát, đọc báo tiếng Anh. Hoặc học viên có thể giao tiếp nói chuyện với bạn bè, nói chuyện với người nước ngoài đi dạo ở công viên,… góp phần nâng cao khả giao tiếp thực tế của mình. Rõ ràng học trong lớp là không bao giờ đủ, học viên </w:t>
+      </w:r>
+      <w:r>
+        <w:rPr>
+          <w:rFonts w:ascii="Times New Roman" w:eastAsia="Times New Roman" w:hAnsi="Times New Roman" w:cs="Times New Roman"/>
+          <w:sz w:val="26"/>
+          <w:szCs w:val="26"/>
+        </w:rPr>
+        <w:t xml:space="preserve">còn </w:t>
+      </w:r>
+      <w:r>
+        <w:rPr>
+          <w:rFonts w:ascii="Times New Roman" w:eastAsia="Times New Roman" w:hAnsi="Times New Roman" w:cs="Times New Roman"/>
+          <w:sz w:val="26"/>
+          <w:szCs w:val="26"/>
+        </w:rPr>
+        <w:t xml:space="preserve">cần phải có </w:t>
+      </w:r>
+      <w:r>
+        <w:rPr>
+          <w:rFonts w:ascii="Times New Roman" w:eastAsia="Times New Roman" w:hAnsi="Times New Roman" w:cs="Times New Roman"/>
+          <w:b/>
+          <w:sz w:val="26"/>
+          <w:szCs w:val="26"/>
+        </w:rPr>
+        <w:t>sự nỗ lực tự rèn luyện của bản thân</w:t>
+      </w:r>
+      <w:r>
+        <w:rPr>
+          <w:rFonts w:ascii="Times New Roman" w:eastAsia="Times New Roman" w:hAnsi="Times New Roman" w:cs="Times New Roman"/>
+          <w:sz w:val="26"/>
+          <w:szCs w:val="26"/>
+        </w:rPr>
+        <w:t>.</w:t>
+      </w:r>
+    </w:p>
+    <w:p>
+      <w:pPr>
+        <w:shd w:val="clear" w:color="auto" w:fill="FFFFFF"/>
+        <w:spacing w:after="0" w:line="240" w:lineRule="auto"/>
+        <w:rPr>
+          <w:rFonts w:ascii="Times New Roman" w:eastAsia="Times New Roman" w:hAnsi="Times New Roman" w:cs="Times New Roman"/>
+          <w:sz w:val="26"/>
+          <w:szCs w:val="26"/>
+        </w:rPr>
+      </w:pPr>
+    </w:p>
+    <w:p>
+      <w:pPr>
+        <w:shd w:val="clear" w:color="auto" w:fill="FFFFFF"/>
+        <w:spacing w:after="0" w:line="240" w:lineRule="auto"/>
+        <w:rPr>
+          <w:rFonts w:ascii="Times New Roman" w:eastAsia="Times New Roman" w:hAnsi="Times New Roman" w:cs="Times New Roman"/>
+          <w:sz w:val="26"/>
+          <w:szCs w:val="26"/>
+        </w:rPr>
+      </w:pPr>
+    </w:p>
+    <w:p>
+      <w:pPr>
+        <w:shd w:val="clear" w:color="auto" w:fill="FFFFFF"/>
+        <w:spacing w:after="0" w:line="240" w:lineRule="auto"/>
+        <w:rPr>
+          <w:rFonts w:ascii="Times New Roman" w:eastAsia="Times New Roman" w:hAnsi="Times New Roman" w:cs="Times New Roman"/>
+          <w:sz w:val="26"/>
+          <w:szCs w:val="26"/>
+        </w:rPr>
+      </w:pPr>
+    </w:p>
+    <w:p>
+      <w:pPr>
+        <w:shd w:val="clear" w:color="auto" w:fill="FFFFFF"/>
+        <w:spacing w:after="0" w:line="240" w:lineRule="auto"/>
+        <w:jc w:val="center"/>
+        <w:rPr>
+          <w:rFonts w:ascii="Times New Roman" w:eastAsia="Times New Roman" w:hAnsi="Times New Roman" w:cs="Times New Roman"/>
+          <w:sz w:val="26"/>
+          <w:szCs w:val="26"/>
+        </w:rPr>
+      </w:pPr>
+    </w:p>
+    <w:p>
+      <w:pPr>
+        <w:shd w:val="clear" w:color="auto" w:fill="FFFFFF"/>
+        <w:spacing w:after="0" w:line="240" w:lineRule="auto"/>
         <w:rPr>
           <w:rFonts w:ascii="Times New Roman" w:eastAsia="Times New Roman" w:hAnsi="Times New Roman" w:cs="Times New Roman"/>
           <w:sz w:val="26"/>
@@ -835,8 +863,6 @@
           <w:szCs w:val="26"/>
         </w:rPr>
       </w:pPr>
-      <w:bookmarkStart w:id="0" w:name="_GoBack"/>
-      <w:bookmarkEnd w:id="0"/>
     </w:p>
     <w:p>
       <w:pPr>
@@ -2183,7 +2209,7 @@
   <a:extraClrSchemeLst/>
   <a:extLst>
     <a:ext uri="{05A4C25C-085E-4340-85A3-A5531E510DB2}">
-      <thm15:themeFamily xmlns="" xmlns:thm15="http://schemas.microsoft.com/office/thememl/2012/main" name="Office Theme" id="{62F939B6-93AF-4DB8-9C6B-D6C7DFDC589F}" vid="{4A3C46E8-61CC-4603-A589-7422A47A8E4A}"/>
+      <thm15:themeFamily xmlns:thm15="http://schemas.microsoft.com/office/thememl/2012/main" xmlns="" name="Office Theme" id="{62F939B6-93AF-4DB8-9C6B-D6C7DFDC589F}" vid="{4A3C46E8-61CC-4603-A589-7422A47A8E4A}"/>
     </a:ext>
   </a:extLst>
 </a:theme>
@@ -2194,7 +2220,7 @@
 </file>
 
 <file path=customXml/itemProps1.xml><?xml version="1.0" encoding="utf-8"?>
-<ds:datastoreItem xmlns:ds="http://schemas.openxmlformats.org/officeDocument/2006/customXml" ds:itemID="{ABFACE01-6433-45D9-8D42-6BB10D3AF04B}">
+<ds:datastoreItem xmlns:ds="http://schemas.openxmlformats.org/officeDocument/2006/customXml" ds:itemID="{BACD9464-B5B4-449B-B776-A431F41E0799}">
   <ds:schemaRefs>
     <ds:schemaRef ds:uri="http://schemas.openxmlformats.org/officeDocument/2006/bibliography"/>
   </ds:schemaRefs>

</xml_diff>